<commit_message>
Ajustes nos artefatos 16, 18, 19, 21 e 22
</commit_message>
<xml_diff>
--- a/Artefatos OPE/18 - Descrição dos processos.docx
+++ b/Artefatos OPE/18 - Descrição dos processos.docx
@@ -90,7 +90,7 @@
         <w:widowControl w:val="1"/>
         <w:numPr>
           <w:ilvl w:val="0"/>
-          <w:numId w:val="5"/>
+          <w:numId w:val="6"/>
         </w:numPr>
         <w:pBdr>
           <w:top w:space="0" w:sz="0" w:val="nil"/>
@@ -121,7 +121,7 @@
         <w:widowControl w:val="1"/>
         <w:numPr>
           <w:ilvl w:val="0"/>
-          <w:numId w:val="5"/>
+          <w:numId w:val="6"/>
         </w:numPr>
         <w:pBdr>
           <w:top w:space="0" w:sz="0" w:val="nil"/>
@@ -149,7 +149,7 @@
       <w:pPr>
         <w:numPr>
           <w:ilvl w:val="0"/>
-          <w:numId w:val="5"/>
+          <w:numId w:val="6"/>
         </w:numPr>
         <w:ind w:left="720" w:hanging="360"/>
         <w:rPr>
@@ -285,7 +285,7 @@
       <w:pPr>
         <w:numPr>
           <w:ilvl w:val="0"/>
-          <w:numId w:val="4"/>
+          <w:numId w:val="5"/>
         </w:numPr>
         <w:spacing w:after="0" w:afterAutospacing="0"/>
         <w:ind w:left="720" w:hanging="360"/>
@@ -304,7 +304,7 @@
       <w:pPr>
         <w:numPr>
           <w:ilvl w:val="1"/>
-          <w:numId w:val="4"/>
+          <w:numId w:val="5"/>
         </w:numPr>
         <w:spacing w:after="0" w:afterAutospacing="0"/>
         <w:ind w:left="1440" w:hanging="360"/>
@@ -323,7 +323,7 @@
       <w:pPr>
         <w:numPr>
           <w:ilvl w:val="0"/>
-          <w:numId w:val="4"/>
+          <w:numId w:val="5"/>
         </w:numPr>
         <w:spacing w:after="0" w:afterAutospacing="0"/>
         <w:ind w:left="720" w:hanging="360"/>
@@ -341,12 +341,11 @@
     <w:p>
       <w:pPr>
         <w:numPr>
-          <w:ilvl w:val="0"/>
-          <w:numId w:val="4"/>
+          <w:ilvl w:val="1"/>
+          <w:numId w:val="5"/>
         </w:numPr>
         <w:spacing w:after="0" w:afterAutospacing="0"/>
-        <w:ind w:left="720" w:hanging="360"/>
-        <w:jc w:val="right"/>
+        <w:ind w:left="1440" w:hanging="360"/>
         <w:rPr>
           <w:u w:val="none"/>
         </w:rPr>
@@ -362,7 +361,7 @@
       <w:pPr>
         <w:numPr>
           <w:ilvl w:val="0"/>
-          <w:numId w:val="4"/>
+          <w:numId w:val="5"/>
         </w:numPr>
         <w:ind w:left="720" w:hanging="360"/>
         <w:rPr>
@@ -373,7 +372,7 @@
         <w:rPr>
           <w:rtl w:val="0"/>
         </w:rPr>
-        <w:t xml:space="preserve">O administrativo retém um pré cadastro com as informações obtidas do cliente.</w:t>
+        <w:t xml:space="preserve">O administrativo realiza um pré cadastro com as informações obtidas do cliente.</w:t>
       </w:r>
     </w:p>
     <w:p>
@@ -402,6 +401,20 @@
           <w:rtl w:val="0"/>
         </w:rPr>
         <w:t xml:space="preserve">3 - Receber Pagamento</w:t>
+      </w:r>
+    </w:p>
+    <w:p>
+      <w:pPr>
+        <w:rPr>
+          <w:b w:val="1"/>
+        </w:rPr>
+      </w:pPr>
+      <w:r>
+        <w:rPr>
+          <w:b w:val="1"/>
+          <w:rtl w:val="0"/>
+        </w:rPr>
+        <w:t xml:space="preserve">Evento: Cliente realiza pagamento</w:t>
       </w:r>
     </w:p>
     <w:p>
@@ -562,6 +575,20 @@
           <w:b w:val="1"/>
           <w:rtl w:val="0"/>
         </w:rPr>
+        <w:t xml:space="preserve">Evento: Cliente não realiza pagamento</w:t>
+      </w:r>
+    </w:p>
+    <w:p>
+      <w:pPr>
+        <w:rPr>
+          <w:b w:val="1"/>
+        </w:rPr>
+      </w:pPr>
+      <w:r>
+        <w:rPr>
+          <w:b w:val="1"/>
+          <w:rtl w:val="0"/>
+        </w:rPr>
         <w:t xml:space="preserve">Objetivo: Retroceder o processo de pré cadastro.</w:t>
       </w:r>
     </w:p>
@@ -594,10 +621,13 @@
       <w:pPr>
         <w:numPr>
           <w:ilvl w:val="0"/>
-          <w:numId w:val="1"/>
+          <w:numId w:val="3"/>
         </w:numPr>
         <w:spacing w:after="0" w:afterAutospacing="0"/>
         <w:ind w:left="720" w:hanging="360"/>
+        <w:rPr>
+          <w:u w:val="none"/>
+        </w:rPr>
       </w:pPr>
       <w:r>
         <w:rPr>
@@ -610,7 +640,7 @@
       <w:pPr>
         <w:numPr>
           <w:ilvl w:val="1"/>
-          <w:numId w:val="1"/>
+          <w:numId w:val="3"/>
         </w:numPr>
         <w:ind w:left="1440" w:hanging="360"/>
         <w:rPr>
@@ -708,134 +738,6 @@
           <w:rtl w:val="0"/>
         </w:rPr>
         <w:t xml:space="preserve">Trabalhadores Envolvidos: </w:t>
-      </w:r>
-    </w:p>
-    <w:p>
-      <w:pPr>
-        <w:ind w:left="0" w:firstLine="0"/>
-        <w:rPr/>
-      </w:pPr>
-      <w:r>
-        <w:rPr>
-          <w:rtl w:val="0"/>
-        </w:rPr>
-        <w:t xml:space="preserve">Administrativo</w:t>
-      </w:r>
-    </w:p>
-    <w:p>
-      <w:pPr>
-        <w:numPr>
-          <w:ilvl w:val="0"/>
-          <w:numId w:val="7"/>
-        </w:numPr>
-        <w:ind w:left="720" w:hanging="360"/>
-        <w:rPr>
-          <w:u w:val="none"/>
-        </w:rPr>
-      </w:pPr>
-      <w:r>
-        <w:rPr>
-          <w:rtl w:val="0"/>
-        </w:rPr>
-        <w:t xml:space="preserve">Em posse de todos os dados pessoais do cliente, o Administrativo realiza o cadastro do cliente. </w:t>
-      </w:r>
-    </w:p>
-    <w:p>
-      <w:pPr>
-        <w:ind w:left="720" w:firstLine="0"/>
-        <w:rPr/>
-      </w:pPr>
-      <w:r>
-        <w:rPr>
-          <w:rtl w:val="0"/>
-        </w:rPr>
-      </w:r>
-    </w:p>
-    <w:p>
-      <w:pPr>
-        <w:rPr/>
-      </w:pPr>
-      <w:r>
-        <w:rPr>
-          <w:rtl w:val="0"/>
-        </w:rPr>
-      </w:r>
-    </w:p>
-    <w:p>
-      <w:pPr>
-        <w:ind w:left="0" w:firstLine="0"/>
-        <w:rPr>
-          <w:b w:val="1"/>
-        </w:rPr>
-      </w:pPr>
-      <w:bookmarkStart w:colFirst="0" w:colLast="0" w:name="_heading=h.gjdgxs" w:id="0"/>
-      <w:bookmarkEnd w:id="0"/>
-      <w:r>
-        <w:rPr>
-          <w:b w:val="1"/>
-          <w:rtl w:val="0"/>
-        </w:rPr>
-        <w:t xml:space="preserve">6 - Fornecer Formulário</w:t>
-      </w:r>
-    </w:p>
-    <w:p>
-      <w:pPr>
-        <w:ind w:left="0" w:firstLine="0"/>
-        <w:rPr>
-          <w:b w:val="1"/>
-        </w:rPr>
-      </w:pPr>
-      <w:r>
-        <w:rPr>
-          <w:b w:val="1"/>
-          <w:rtl w:val="0"/>
-        </w:rPr>
-        <w:t xml:space="preserve">Evento: </w:t>
-      </w:r>
-      <w:r>
-        <w:rPr>
-          <w:b w:val="1"/>
-          <w:sz w:val="23"/>
-          <w:szCs w:val="23"/>
-          <w:highlight w:val="white"/>
-          <w:rtl w:val="0"/>
-        </w:rPr>
-        <w:t xml:space="preserve">Clube fornece formulários.</w:t>
-      </w:r>
-      <w:r>
-        <w:rPr>
-          <w:rtl w:val="0"/>
-        </w:rPr>
-      </w:r>
-    </w:p>
-    <w:p>
-      <w:pPr>
-        <w:ind w:left="0" w:firstLine="0"/>
-        <w:rPr>
-          <w:b w:val="1"/>
-        </w:rPr>
-      </w:pPr>
-      <w:r>
-        <w:rPr>
-          <w:b w:val="1"/>
-          <w:rtl w:val="0"/>
-        </w:rPr>
-        <w:t xml:space="preserve">Objetivo: O clube de tiro fornece a documentação para o cliente preencher os dados.</w:t>
-      </w:r>
-    </w:p>
-    <w:p>
-      <w:pPr>
-        <w:ind w:left="0" w:firstLine="0"/>
-        <w:rPr>
-          <w:b w:val="1"/>
-        </w:rPr>
-      </w:pPr>
-      <w:r>
-        <w:rPr>
-          <w:b w:val="1"/>
-          <w:rtl w:val="0"/>
-        </w:rPr>
-        <w:t xml:space="preserve">Trabalhadores Envolvidos:</w:t>
       </w:r>
     </w:p>
     <w:p>
@@ -866,26 +768,7 @@
         <w:rPr>
           <w:rtl w:val="0"/>
         </w:rPr>
-        <w:t xml:space="preserve">O administrativo aciona o cliente e fornece os formulários para realizar o preenchimento.</w:t>
-      </w:r>
-    </w:p>
-    <w:p>
-      <w:pPr>
-        <w:numPr>
-          <w:ilvl w:val="0"/>
-          <w:numId w:val="8"/>
-        </w:numPr>
-        <w:spacing w:after="0" w:afterAutospacing="0"/>
-        <w:ind w:left="720" w:hanging="360"/>
-        <w:rPr>
-          <w:u w:val="none"/>
-        </w:rPr>
-      </w:pPr>
-      <w:r>
-        <w:rPr>
-          <w:rtl w:val="0"/>
-        </w:rPr>
-        <w:t xml:space="preserve">Analisar os formulários preenchidos entregue pelo cliente.</w:t>
+        <w:t xml:space="preserve">Em posse de todos os dados pessoais do cliente, o Administrativo realiza o cadastro do cliente. </w:t>
       </w:r>
     </w:p>
     <w:p>
@@ -903,89 +786,110 @@
         <w:rPr>
           <w:rtl w:val="0"/>
         </w:rPr>
-        <w:t xml:space="preserve">O administrativo agrupa os documentos no arquivo.</w:t>
-      </w:r>
-    </w:p>
-    <w:p>
-      <w:pPr>
-        <w:rPr/>
-      </w:pPr>
-      <w:r>
-        <w:rPr>
-          <w:rtl w:val="0"/>
-        </w:rPr>
-      </w:r>
-    </w:p>
-    <w:p>
-      <w:pPr>
-        <w:rPr/>
-      </w:pPr>
-      <w:r>
-        <w:rPr>
-          <w:rtl w:val="0"/>
-        </w:rPr>
-      </w:r>
-    </w:p>
-    <w:p>
-      <w:pPr>
-        <w:rPr>
-          <w:b w:val="1"/>
-        </w:rPr>
-      </w:pPr>
-      <w:bookmarkStart w:colFirst="0" w:colLast="0" w:name="_heading=h.sqywfeq56tb4" w:id="1"/>
-      <w:bookmarkEnd w:id="1"/>
-      <w:r>
-        <w:rPr>
-          <w:b w:val="1"/>
-          <w:rtl w:val="0"/>
-        </w:rPr>
-        <w:t xml:space="preserve">7 - Consultar entidades</w:t>
-      </w:r>
-    </w:p>
-    <w:p>
-      <w:pPr>
-        <w:rPr>
-          <w:b w:val="1"/>
-        </w:rPr>
-      </w:pPr>
-      <w:r>
-        <w:rPr>
-          <w:b w:val="1"/>
-          <w:rtl w:val="0"/>
-        </w:rPr>
-        <w:t xml:space="preserve">Evento: Clube consulta entidades</w:t>
-      </w:r>
-    </w:p>
-    <w:p>
-      <w:pPr>
-        <w:rPr>
-          <w:b w:val="1"/>
-        </w:rPr>
-      </w:pPr>
-      <w:r>
-        <w:rPr>
-          <w:b w:val="1"/>
-          <w:rtl w:val="0"/>
-        </w:rPr>
-        <w:t xml:space="preserve">Objetivo: Consultar se o cliente tem alguma pendência junto a Justiça Federal, Justiça Estadual, Justiça Eleitoral, Justiça Militar</w:t>
-      </w:r>
-    </w:p>
-    <w:p>
-      <w:pPr>
-        <w:rPr>
-          <w:b w:val="1"/>
-        </w:rPr>
-      </w:pPr>
-      <w:r>
-        <w:rPr>
-          <w:b w:val="1"/>
-          <w:rtl w:val="0"/>
-        </w:rPr>
-        <w:t xml:space="preserve">Trabalhadores Envolvidos: </w:t>
-      </w:r>
-    </w:p>
-    <w:p>
-      <w:pPr>
+        <w:t xml:space="preserve">O administrativo anexa todos os documentos do cliente no sistema.</w:t>
+      </w:r>
+    </w:p>
+    <w:p>
+      <w:pPr>
+        <w:ind w:left="720" w:firstLine="0"/>
+        <w:rPr/>
+      </w:pPr>
+      <w:r>
+        <w:rPr>
+          <w:rtl w:val="0"/>
+        </w:rPr>
+      </w:r>
+    </w:p>
+    <w:p>
+      <w:pPr>
+        <w:rPr/>
+      </w:pPr>
+      <w:r>
+        <w:rPr>
+          <w:rtl w:val="0"/>
+        </w:rPr>
+      </w:r>
+    </w:p>
+    <w:p>
+      <w:pPr>
+        <w:ind w:left="0" w:firstLine="0"/>
+        <w:rPr>
+          <w:b w:val="1"/>
+        </w:rPr>
+      </w:pPr>
+      <w:bookmarkStart w:colFirst="0" w:colLast="0" w:name="_heading=h.gjdgxs" w:id="0"/>
+      <w:bookmarkEnd w:id="0"/>
+      <w:r>
+        <w:rPr>
+          <w:b w:val="1"/>
+          <w:rtl w:val="0"/>
+        </w:rPr>
+        <w:t xml:space="preserve">6 - Fornecer Formulário</w:t>
+      </w:r>
+    </w:p>
+    <w:p>
+      <w:pPr>
+        <w:ind w:left="0" w:firstLine="0"/>
+        <w:rPr>
+          <w:b w:val="1"/>
+        </w:rPr>
+      </w:pPr>
+      <w:r>
+        <w:rPr>
+          <w:b w:val="1"/>
+          <w:rtl w:val="0"/>
+        </w:rPr>
+        <w:t xml:space="preserve">Evento: </w:t>
+      </w:r>
+      <w:r>
+        <w:rPr>
+          <w:b w:val="1"/>
+          <w:sz w:val="23"/>
+          <w:szCs w:val="23"/>
+          <w:highlight w:val="white"/>
+          <w:rtl w:val="0"/>
+        </w:rPr>
+        <w:t xml:space="preserve">Clube fornece formulários.</w:t>
+      </w:r>
+      <w:r>
+        <w:rPr>
+          <w:rtl w:val="0"/>
+        </w:rPr>
+      </w:r>
+    </w:p>
+    <w:p>
+      <w:pPr>
+        <w:ind w:left="0" w:firstLine="0"/>
+        <w:rPr>
+          <w:b w:val="1"/>
+        </w:rPr>
+      </w:pPr>
+      <w:r>
+        <w:rPr>
+          <w:b w:val="1"/>
+          <w:rtl w:val="0"/>
+        </w:rPr>
+        <w:t xml:space="preserve">Objetivo: O clube de tiro fornece a documentação para o cliente preencher os dados.</w:t>
+      </w:r>
+    </w:p>
+    <w:p>
+      <w:pPr>
+        <w:ind w:left="0" w:firstLine="0"/>
+        <w:rPr>
+          <w:b w:val="1"/>
+        </w:rPr>
+      </w:pPr>
+      <w:r>
+        <w:rPr>
+          <w:b w:val="1"/>
+          <w:rtl w:val="0"/>
+        </w:rPr>
+        <w:t xml:space="preserve">Trabalhadores Envolvidos:</w:t>
+      </w:r>
+    </w:p>
+    <w:p>
+      <w:pPr>
+        <w:ind w:left="0" w:firstLine="0"/>
         <w:rPr/>
       </w:pPr>
       <w:r>
@@ -999,7 +903,7 @@
       <w:pPr>
         <w:numPr>
           <w:ilvl w:val="0"/>
-          <w:numId w:val="11"/>
+          <w:numId w:val="10"/>
         </w:numPr>
         <w:spacing w:after="0" w:afterAutospacing="0"/>
         <w:ind w:left="720" w:hanging="360"/>
@@ -1011,6 +915,151 @@
         <w:rPr>
           <w:rtl w:val="0"/>
         </w:rPr>
+        <w:t xml:space="preserve">O administrativo aciona o cliente e fornece os formulários para realizar o preenchimento.</w:t>
+      </w:r>
+    </w:p>
+    <w:p>
+      <w:pPr>
+        <w:numPr>
+          <w:ilvl w:val="0"/>
+          <w:numId w:val="10"/>
+        </w:numPr>
+        <w:spacing w:after="0" w:afterAutospacing="0"/>
+        <w:ind w:left="720" w:hanging="360"/>
+        <w:rPr>
+          <w:u w:val="none"/>
+        </w:rPr>
+      </w:pPr>
+      <w:r>
+        <w:rPr>
+          <w:rtl w:val="0"/>
+        </w:rPr>
+        <w:t xml:space="preserve">Analisar os formulários preenchidos entregue pelo cliente.</w:t>
+      </w:r>
+    </w:p>
+    <w:p>
+      <w:pPr>
+        <w:numPr>
+          <w:ilvl w:val="0"/>
+          <w:numId w:val="10"/>
+        </w:numPr>
+        <w:ind w:left="720" w:hanging="360"/>
+        <w:rPr>
+          <w:u w:val="none"/>
+        </w:rPr>
+      </w:pPr>
+      <w:r>
+        <w:rPr>
+          <w:rtl w:val="0"/>
+        </w:rPr>
+        <w:t xml:space="preserve">O administrativo agrupa os documentos no arquivo.</w:t>
+      </w:r>
+    </w:p>
+    <w:p>
+      <w:pPr>
+        <w:rPr/>
+      </w:pPr>
+      <w:r>
+        <w:rPr>
+          <w:rtl w:val="0"/>
+        </w:rPr>
+      </w:r>
+    </w:p>
+    <w:p>
+      <w:pPr>
+        <w:rPr/>
+      </w:pPr>
+      <w:r>
+        <w:rPr>
+          <w:rtl w:val="0"/>
+        </w:rPr>
+      </w:r>
+    </w:p>
+    <w:p>
+      <w:pPr>
+        <w:rPr>
+          <w:b w:val="1"/>
+        </w:rPr>
+      </w:pPr>
+      <w:bookmarkStart w:colFirst="0" w:colLast="0" w:name="_heading=h.sqywfeq56tb4" w:id="1"/>
+      <w:bookmarkEnd w:id="1"/>
+      <w:r>
+        <w:rPr>
+          <w:b w:val="1"/>
+          <w:rtl w:val="0"/>
+        </w:rPr>
+        <w:t xml:space="preserve">7 - Consultar entidades</w:t>
+      </w:r>
+    </w:p>
+    <w:p>
+      <w:pPr>
+        <w:rPr>
+          <w:b w:val="1"/>
+        </w:rPr>
+      </w:pPr>
+      <w:r>
+        <w:rPr>
+          <w:b w:val="1"/>
+          <w:rtl w:val="0"/>
+        </w:rPr>
+        <w:t xml:space="preserve">Evento: Clube consulta entidades</w:t>
+      </w:r>
+    </w:p>
+    <w:p>
+      <w:pPr>
+        <w:rPr>
+          <w:b w:val="1"/>
+        </w:rPr>
+      </w:pPr>
+      <w:r>
+        <w:rPr>
+          <w:b w:val="1"/>
+          <w:rtl w:val="0"/>
+        </w:rPr>
+        <w:t xml:space="preserve">Objetivo: Consultar se o cliente tem alguma pendência junto a Justiça Federal, Justiça Estadual, Justiça Eleitoral, Justiça Militar</w:t>
+      </w:r>
+    </w:p>
+    <w:p>
+      <w:pPr>
+        <w:rPr>
+          <w:b w:val="1"/>
+        </w:rPr>
+      </w:pPr>
+      <w:r>
+        <w:rPr>
+          <w:b w:val="1"/>
+          <w:rtl w:val="0"/>
+        </w:rPr>
+        <w:t xml:space="preserve">Trabalhadores Envolvidos: </w:t>
+      </w:r>
+    </w:p>
+    <w:p>
+      <w:pPr>
+        <w:rPr/>
+      </w:pPr>
+      <w:r>
+        <w:rPr>
+          <w:rtl w:val="0"/>
+        </w:rPr>
+        <w:t xml:space="preserve">Administrativo</w:t>
+      </w:r>
+    </w:p>
+    <w:p>
+      <w:pPr>
+        <w:numPr>
+          <w:ilvl w:val="0"/>
+          <w:numId w:val="9"/>
+        </w:numPr>
+        <w:spacing w:after="0" w:afterAutospacing="0"/>
+        <w:ind w:left="720" w:hanging="360"/>
+        <w:rPr>
+          <w:u w:val="none"/>
+        </w:rPr>
+      </w:pPr>
+      <w:r>
+        <w:rPr>
+          <w:rtl w:val="0"/>
+        </w:rPr>
         <w:t xml:space="preserve">Administrativo acessa ambiente de consulta de cada Órgão para verificar se o cliente possui alguma pendência</w:t>
       </w:r>
     </w:p>
@@ -1018,7 +1067,7 @@
       <w:pPr>
         <w:numPr>
           <w:ilvl w:val="1"/>
-          <w:numId w:val="11"/>
+          <w:numId w:val="9"/>
         </w:numPr>
         <w:spacing w:after="0" w:afterAutospacing="0"/>
         <w:ind w:left="1440" w:hanging="360"/>
@@ -1037,7 +1086,7 @@
       <w:pPr>
         <w:numPr>
           <w:ilvl w:val="0"/>
-          <w:numId w:val="11"/>
+          <w:numId w:val="9"/>
         </w:numPr>
         <w:ind w:left="720" w:hanging="360"/>
         <w:rPr>
@@ -1144,6 +1193,295 @@
     </w:p>
     <w:p>
       <w:pPr>
+        <w:rPr/>
+      </w:pPr>
+      <w:r>
+        <w:rPr>
+          <w:rtl w:val="0"/>
+        </w:rPr>
+        <w:t xml:space="preserve">Administrativo</w:t>
+      </w:r>
+    </w:p>
+    <w:p>
+      <w:pPr>
+        <w:numPr>
+          <w:ilvl w:val="0"/>
+          <w:numId w:val="15"/>
+        </w:numPr>
+        <w:spacing w:after="0" w:afterAutospacing="0"/>
+        <w:ind w:left="720" w:hanging="360"/>
+        <w:rPr>
+          <w:u w:val="none"/>
+        </w:rPr>
+      </w:pPr>
+      <w:r>
+        <w:rPr>
+          <w:rtl w:val="0"/>
+        </w:rPr>
+        <w:t xml:space="preserve">Administrativo realiza agendamento de horário junto ao psicólogo e instrutor de tiro, para realização de exame.</w:t>
+      </w:r>
+    </w:p>
+    <w:p>
+      <w:pPr>
+        <w:numPr>
+          <w:ilvl w:val="0"/>
+          <w:numId w:val="15"/>
+        </w:numPr>
+        <w:ind w:left="720" w:hanging="360"/>
+        <w:rPr>
+          <w:u w:val="none"/>
+        </w:rPr>
+      </w:pPr>
+      <w:r>
+        <w:rPr>
+          <w:rtl w:val="0"/>
+        </w:rPr>
+        <w:t xml:space="preserve"> Administrativo informa ao cliente os horarios agendados.</w:t>
+      </w:r>
+    </w:p>
+    <w:p>
+      <w:pPr>
+        <w:rPr/>
+      </w:pPr>
+      <w:r>
+        <w:rPr>
+          <w:rtl w:val="0"/>
+        </w:rPr>
+      </w:r>
+    </w:p>
+    <w:p>
+      <w:pPr>
+        <w:rPr/>
+      </w:pPr>
+      <w:r>
+        <w:rPr>
+          <w:rtl w:val="0"/>
+        </w:rPr>
+      </w:r>
+    </w:p>
+    <w:p>
+      <w:pPr>
+        <w:rPr>
+          <w:b w:val="1"/>
+        </w:rPr>
+      </w:pPr>
+      <w:bookmarkStart w:colFirst="0" w:colLast="0" w:name="_heading=h.sqywfeq56tb4" w:id="1"/>
+      <w:bookmarkEnd w:id="1"/>
+      <w:r>
+        <w:rPr>
+          <w:b w:val="1"/>
+          <w:rtl w:val="0"/>
+        </w:rPr>
+        <w:t xml:space="preserve">9 - Realizar teste Psicológico</w:t>
+      </w:r>
+    </w:p>
+    <w:p>
+      <w:pPr>
+        <w:rPr>
+          <w:b w:val="1"/>
+        </w:rPr>
+      </w:pPr>
+      <w:r>
+        <w:rPr>
+          <w:b w:val="1"/>
+          <w:rtl w:val="0"/>
+        </w:rPr>
+        <w:t xml:space="preserve">Evento: Psicólogo realiza exame</w:t>
+      </w:r>
+    </w:p>
+    <w:p>
+      <w:pPr>
+        <w:rPr>
+          <w:b w:val="1"/>
+        </w:rPr>
+      </w:pPr>
+      <w:r>
+        <w:rPr>
+          <w:b w:val="1"/>
+          <w:rtl w:val="0"/>
+        </w:rPr>
+        <w:t xml:space="preserve">Objetivo: O setor de teste psicológico realiza o atendimento.</w:t>
+      </w:r>
+    </w:p>
+    <w:p>
+      <w:pPr>
+        <w:rPr>
+          <w:b w:val="1"/>
+        </w:rPr>
+      </w:pPr>
+      <w:r>
+        <w:rPr>
+          <w:b w:val="1"/>
+          <w:rtl w:val="0"/>
+        </w:rPr>
+        <w:t xml:space="preserve">Trabalhadores Envolvidos: </w:t>
+      </w:r>
+    </w:p>
+    <w:p>
+      <w:pPr>
+        <w:ind w:left="0" w:firstLine="0"/>
+        <w:rPr/>
+      </w:pPr>
+      <w:r>
+        <w:rPr>
+          <w:rtl w:val="0"/>
+        </w:rPr>
+        <w:t xml:space="preserve">Administrativo</w:t>
+      </w:r>
+    </w:p>
+    <w:p>
+      <w:pPr>
+        <w:numPr>
+          <w:ilvl w:val="0"/>
+          <w:numId w:val="13"/>
+        </w:numPr>
+        <w:spacing w:after="0" w:afterAutospacing="0"/>
+        <w:ind w:left="720" w:hanging="360"/>
+        <w:rPr>
+          <w:u w:val="none"/>
+        </w:rPr>
+      </w:pPr>
+      <w:r>
+        <w:rPr>
+          <w:rtl w:val="0"/>
+        </w:rPr>
+        <w:t xml:space="preserve">Realizado o teste pisicológico.</w:t>
+      </w:r>
+    </w:p>
+    <w:p>
+      <w:pPr>
+        <w:numPr>
+          <w:ilvl w:val="1"/>
+          <w:numId w:val="13"/>
+        </w:numPr>
+        <w:ind w:left="1440" w:hanging="360"/>
+        <w:rPr>
+          <w:u w:val="none"/>
+        </w:rPr>
+      </w:pPr>
+      <w:r>
+        <w:rPr>
+          <w:rtl w:val="0"/>
+        </w:rPr>
+        <w:t xml:space="preserve">O setor Psicológico encaminha o resultado do exame para o administrativo.</w:t>
+      </w:r>
+      <w:r>
+        <w:rPr>
+          <w:rtl w:val="0"/>
+        </w:rPr>
+      </w:r>
+    </w:p>
+    <w:p>
+      <w:pPr>
+        <w:rPr/>
+      </w:pPr>
+      <w:r>
+        <w:rPr>
+          <w:rtl w:val="0"/>
+        </w:rPr>
+      </w:r>
+    </w:p>
+    <w:p>
+      <w:pPr>
+        <w:rPr/>
+      </w:pPr>
+      <w:r>
+        <w:rPr>
+          <w:rtl w:val="0"/>
+        </w:rPr>
+      </w:r>
+    </w:p>
+    <w:p>
+      <w:pPr>
+        <w:rPr/>
+      </w:pPr>
+      <w:r>
+        <w:rPr>
+          <w:rtl w:val="0"/>
+        </w:rPr>
+      </w:r>
+    </w:p>
+    <w:p>
+      <w:pPr>
+        <w:rPr/>
+      </w:pPr>
+      <w:r>
+        <w:rPr>
+          <w:rtl w:val="0"/>
+        </w:rPr>
+      </w:r>
+    </w:p>
+    <w:p>
+      <w:pPr>
+        <w:rPr/>
+      </w:pPr>
+      <w:r>
+        <w:rPr>
+          <w:rtl w:val="0"/>
+        </w:rPr>
+      </w:r>
+    </w:p>
+    <w:p>
+      <w:pPr>
+        <w:rPr>
+          <w:b w:val="1"/>
+        </w:rPr>
+      </w:pPr>
+      <w:bookmarkStart w:colFirst="0" w:colLast="0" w:name="_heading=h.sqywfeq56tb4" w:id="1"/>
+      <w:bookmarkEnd w:id="1"/>
+      <w:r>
+        <w:rPr>
+          <w:b w:val="1"/>
+          <w:rtl w:val="0"/>
+        </w:rPr>
+        <w:t xml:space="preserve">10 - Realizar teste de Tiros</w:t>
+      </w:r>
+    </w:p>
+    <w:p>
+      <w:pPr>
+        <w:rPr>
+          <w:b w:val="1"/>
+        </w:rPr>
+      </w:pPr>
+      <w:r>
+        <w:rPr>
+          <w:b w:val="1"/>
+          <w:rtl w:val="0"/>
+        </w:rPr>
+        <w:t xml:space="preserve">Evento: Instrutor de tiro realiza exame</w:t>
+      </w:r>
+    </w:p>
+    <w:p>
+      <w:pPr>
+        <w:rPr>
+          <w:b w:val="1"/>
+        </w:rPr>
+      </w:pPr>
+      <w:r>
+        <w:rPr>
+          <w:b w:val="1"/>
+          <w:rtl w:val="0"/>
+        </w:rPr>
+        <w:t xml:space="preserve">Objetivo: </w:t>
+      </w:r>
+    </w:p>
+    <w:p>
+      <w:pPr>
+        <w:rPr>
+          <w:b w:val="1"/>
+        </w:rPr>
+      </w:pPr>
+      <w:r>
+        <w:rPr>
+          <w:b w:val="1"/>
+          <w:rtl w:val="0"/>
+        </w:rPr>
+        <w:t xml:space="preserve">Trabalhadores Envolvidos: </w:t>
+      </w:r>
+    </w:p>
+    <w:p>
+      <w:pPr>
+        <w:ind w:left="0" w:firstLine="0"/>
         <w:rPr/>
       </w:pPr>
       <w:r>
@@ -1169,16 +1507,16 @@
         <w:rPr>
           <w:rtl w:val="0"/>
         </w:rPr>
-        <w:t xml:space="preserve">Administrativo realiza agendamento de horário junto ao psicólogo e instrutor de tiro, para realização de exame.</w:t>
+        <w:t xml:space="preserve">Realizado o teste de tiro..</w:t>
       </w:r>
     </w:p>
     <w:p>
       <w:pPr>
         <w:numPr>
-          <w:ilvl w:val="0"/>
+          <w:ilvl w:val="1"/>
           <w:numId w:val="14"/>
         </w:numPr>
-        <w:ind w:left="720" w:hanging="360"/>
+        <w:ind w:left="1440" w:hanging="360"/>
         <w:rPr>
           <w:u w:val="none"/>
         </w:rPr>
@@ -1187,7 +1525,7 @@
         <w:rPr>
           <w:rtl w:val="0"/>
         </w:rPr>
-        <w:t xml:space="preserve"> Administrativo informa ao cliente os horarios agendados.</w:t>
+        <w:t xml:space="preserve">O instrutor de tiro encaminha o resultado do exame para o administrativo</w:t>
       </w:r>
     </w:p>
     <w:p>
@@ -1223,35 +1561,49 @@
           <w:b w:val="1"/>
           <w:rtl w:val="0"/>
         </w:rPr>
-        <w:t xml:space="preserve">9 - Realizar teste Psicológico</w:t>
-      </w:r>
-    </w:p>
-    <w:p>
-      <w:pPr>
-        <w:rPr>
-          <w:b w:val="1"/>
-        </w:rPr>
-      </w:pPr>
-      <w:r>
-        <w:rPr>
-          <w:b w:val="1"/>
-          <w:rtl w:val="0"/>
-        </w:rPr>
-        <w:t xml:space="preserve">Evento: Psicólogo realiza exame</w:t>
-      </w:r>
-    </w:p>
-    <w:p>
-      <w:pPr>
-        <w:rPr>
-          <w:b w:val="1"/>
-        </w:rPr>
-      </w:pPr>
-      <w:r>
-        <w:rPr>
-          <w:b w:val="1"/>
-          <w:rtl w:val="0"/>
-        </w:rPr>
-        <w:t xml:space="preserve">Objetivo: O setor de teste psicológico realiza o atendimento.</w:t>
+        <w:t xml:space="preserve">11 - Montar pastas</w:t>
+      </w:r>
+    </w:p>
+    <w:p>
+      <w:pPr>
+        <w:rPr>
+          <w:b w:val="1"/>
+        </w:rPr>
+      </w:pPr>
+      <w:r>
+        <w:rPr>
+          <w:b w:val="1"/>
+          <w:rtl w:val="0"/>
+        </w:rPr>
+        <w:t xml:space="preserve">Evento: Clube </w:t>
+      </w:r>
+      <w:r>
+        <w:rPr>
+          <w:b w:val="1"/>
+          <w:rtl w:val="0"/>
+        </w:rPr>
+        <w:t xml:space="preserve">monta</w:t>
+      </w:r>
+      <w:r>
+        <w:rPr>
+          <w:b w:val="1"/>
+          <w:rtl w:val="0"/>
+        </w:rPr>
+        <w:t xml:space="preserve"> dossiê</w:t>
+      </w:r>
+    </w:p>
+    <w:p>
+      <w:pPr>
+        <w:rPr>
+          <w:b w:val="1"/>
+        </w:rPr>
+      </w:pPr>
+      <w:r>
+        <w:rPr>
+          <w:b w:val="1"/>
+          <w:rtl w:val="0"/>
+        </w:rPr>
+        <w:t xml:space="preserve">Objetivo: </w:t>
       </w:r>
     </w:p>
     <w:p>
@@ -1270,7 +1622,6 @@
     </w:p>
     <w:p>
       <w:pPr>
-        <w:ind w:left="0" w:firstLine="0"/>
         <w:rPr/>
       </w:pPr>
       <w:r>
@@ -1286,7 +1637,6 @@
           <w:ilvl w:val="0"/>
           <w:numId w:val="12"/>
         </w:numPr>
-        <w:spacing w:after="0" w:afterAutospacing="0"/>
         <w:ind w:left="720" w:hanging="360"/>
         <w:rPr>
           <w:u w:val="none"/>
@@ -1296,60 +1646,7 @@
         <w:rPr>
           <w:rtl w:val="0"/>
         </w:rPr>
-        <w:t xml:space="preserve">Realizado o teste pisicológico.</w:t>
-      </w:r>
-    </w:p>
-    <w:p>
-      <w:pPr>
-        <w:numPr>
-          <w:ilvl w:val="1"/>
-          <w:numId w:val="12"/>
-        </w:numPr>
-        <w:ind w:left="1440" w:hanging="360"/>
-        <w:rPr>
-          <w:u w:val="none"/>
-        </w:rPr>
-      </w:pPr>
-      <w:r>
-        <w:rPr>
-          <w:rtl w:val="0"/>
-        </w:rPr>
-        <w:t xml:space="preserve">O setor Psicológico encaminha o resultado do exame para o administrativo.</w:t>
-      </w:r>
-      <w:r>
-        <w:rPr>
-          <w:rtl w:val="0"/>
-        </w:rPr>
-      </w:r>
-    </w:p>
-    <w:p>
-      <w:pPr>
-        <w:rPr/>
-      </w:pPr>
-      <w:r>
-        <w:rPr>
-          <w:rtl w:val="0"/>
-        </w:rPr>
-      </w:r>
-    </w:p>
-    <w:p>
-      <w:pPr>
-        <w:rPr/>
-      </w:pPr>
-      <w:r>
-        <w:rPr>
-          <w:rtl w:val="0"/>
-        </w:rPr>
-      </w:r>
-    </w:p>
-    <w:p>
-      <w:pPr>
-        <w:rPr/>
-      </w:pPr>
-      <w:r>
-        <w:rPr>
-          <w:rtl w:val="0"/>
-        </w:rPr>
+        <w:t xml:space="preserve">Administrativo reúne todos os comprovantes, guia de recolhimento paga, consultas realizadas junto aos Órgãos competentes, cópias dos documentos, procuração, e todos os documentos necessários para a montagem de pasta a ser entregue ao Exército Brasileiro.</w:t>
       </w:r>
     </w:p>
     <w:p>
@@ -1385,35 +1682,35 @@
           <w:b w:val="1"/>
           <w:rtl w:val="0"/>
         </w:rPr>
-        <w:t xml:space="preserve">10 - Realizar teste de Tiros</w:t>
-      </w:r>
-    </w:p>
-    <w:p>
-      <w:pPr>
-        <w:rPr>
-          <w:b w:val="1"/>
-        </w:rPr>
-      </w:pPr>
-      <w:r>
-        <w:rPr>
-          <w:b w:val="1"/>
-          <w:rtl w:val="0"/>
-        </w:rPr>
-        <w:t xml:space="preserve">Evento: Instrutor de tiro realiza exame</w:t>
-      </w:r>
-    </w:p>
-    <w:p>
-      <w:pPr>
-        <w:rPr>
-          <w:b w:val="1"/>
-        </w:rPr>
-      </w:pPr>
-      <w:r>
-        <w:rPr>
-          <w:b w:val="1"/>
-          <w:rtl w:val="0"/>
-        </w:rPr>
-        <w:t xml:space="preserve">Objetivo: </w:t>
+        <w:t xml:space="preserve">12 - Realizar agendamento Exército</w:t>
+      </w:r>
+    </w:p>
+    <w:p>
+      <w:pPr>
+        <w:rPr>
+          <w:b w:val="1"/>
+        </w:rPr>
+      </w:pPr>
+      <w:r>
+        <w:rPr>
+          <w:b w:val="1"/>
+          <w:rtl w:val="0"/>
+        </w:rPr>
+        <w:t xml:space="preserve">Evento: Verificar disponibilidade de horários e agenda a protocolização do CR.</w:t>
+      </w:r>
+    </w:p>
+    <w:p>
+      <w:pPr>
+        <w:rPr>
+          <w:b w:val="1"/>
+        </w:rPr>
+      </w:pPr>
+      <w:r>
+        <w:rPr>
+          <w:b w:val="1"/>
+          <w:rtl w:val="0"/>
+        </w:rPr>
+        <w:t xml:space="preserve">Objetivo: Realizar agendamento na plataforma do exército</w:t>
       </w:r>
     </w:p>
     <w:p>
@@ -1432,7 +1729,6 @@
     </w:p>
     <w:p>
       <w:pPr>
-        <w:ind w:left="0" w:firstLine="0"/>
         <w:rPr/>
       </w:pPr>
       <w:r>
@@ -1446,254 +1742,7 @@
       <w:pPr>
         <w:numPr>
           <w:ilvl w:val="0"/>
-          <w:numId w:val="13"/>
-        </w:numPr>
-        <w:spacing w:after="0" w:afterAutospacing="0"/>
-        <w:ind w:left="720" w:hanging="360"/>
-        <w:rPr>
-          <w:u w:val="none"/>
-        </w:rPr>
-      </w:pPr>
-      <w:r>
-        <w:rPr>
-          <w:rtl w:val="0"/>
-        </w:rPr>
-        <w:t xml:space="preserve">Realizado o teste de tiro..</w:t>
-      </w:r>
-    </w:p>
-    <w:p>
-      <w:pPr>
-        <w:numPr>
-          <w:ilvl w:val="1"/>
-          <w:numId w:val="13"/>
-        </w:numPr>
-        <w:ind w:left="1440" w:hanging="360"/>
-        <w:rPr>
-          <w:u w:val="none"/>
-        </w:rPr>
-      </w:pPr>
-      <w:r>
-        <w:rPr>
-          <w:rtl w:val="0"/>
-        </w:rPr>
-        <w:t xml:space="preserve">O instrutor de tiro encaminha o resultado do exame para o administrativo</w:t>
-      </w:r>
-    </w:p>
-    <w:p>
-      <w:pPr>
-        <w:rPr/>
-      </w:pPr>
-      <w:r>
-        <w:rPr>
-          <w:rtl w:val="0"/>
-        </w:rPr>
-      </w:r>
-    </w:p>
-    <w:p>
-      <w:pPr>
-        <w:rPr/>
-      </w:pPr>
-      <w:r>
-        <w:rPr>
-          <w:rtl w:val="0"/>
-        </w:rPr>
-      </w:r>
-    </w:p>
-    <w:p>
-      <w:pPr>
-        <w:rPr>
-          <w:b w:val="1"/>
-        </w:rPr>
-      </w:pPr>
-      <w:bookmarkStart w:colFirst="0" w:colLast="0" w:name="_heading=h.sqywfeq56tb4" w:id="1"/>
-      <w:bookmarkEnd w:id="1"/>
-      <w:r>
-        <w:rPr>
-          <w:b w:val="1"/>
-          <w:rtl w:val="0"/>
-        </w:rPr>
-        <w:t xml:space="preserve">11 - Montar pastas</w:t>
-      </w:r>
-    </w:p>
-    <w:p>
-      <w:pPr>
-        <w:rPr>
-          <w:b w:val="1"/>
-        </w:rPr>
-      </w:pPr>
-      <w:r>
-        <w:rPr>
-          <w:b w:val="1"/>
-          <w:rtl w:val="0"/>
-        </w:rPr>
-        <w:t xml:space="preserve">Evento: Clube </w:t>
-      </w:r>
-      <w:r>
-        <w:rPr>
-          <w:b w:val="1"/>
-          <w:rtl w:val="0"/>
-        </w:rPr>
-        <w:t xml:space="preserve">monta</w:t>
-      </w:r>
-      <w:r>
-        <w:rPr>
-          <w:b w:val="1"/>
-          <w:rtl w:val="0"/>
-        </w:rPr>
-        <w:t xml:space="preserve"> dossiê</w:t>
-      </w:r>
-    </w:p>
-    <w:p>
-      <w:pPr>
-        <w:rPr>
-          <w:b w:val="1"/>
-        </w:rPr>
-      </w:pPr>
-      <w:r>
-        <w:rPr>
-          <w:b w:val="1"/>
-          <w:rtl w:val="0"/>
-        </w:rPr>
-        <w:t xml:space="preserve">Objetivo: </w:t>
-      </w:r>
-    </w:p>
-    <w:p>
-      <w:pPr>
-        <w:rPr>
-          <w:b w:val="1"/>
-        </w:rPr>
-      </w:pPr>
-      <w:r>
-        <w:rPr>
-          <w:b w:val="1"/>
-          <w:rtl w:val="0"/>
-        </w:rPr>
-        <w:t xml:space="preserve">Trabalhadores Envolvidos: </w:t>
-      </w:r>
-    </w:p>
-    <w:p>
-      <w:pPr>
-        <w:rPr/>
-      </w:pPr>
-      <w:r>
-        <w:rPr>
-          <w:rtl w:val="0"/>
-        </w:rPr>
-        <w:t xml:space="preserve">Administrativo</w:t>
-      </w:r>
-    </w:p>
-    <w:p>
-      <w:pPr>
-        <w:numPr>
-          <w:ilvl w:val="0"/>
-          <w:numId w:val="10"/>
-        </w:numPr>
-        <w:ind w:left="720" w:hanging="360"/>
-        <w:rPr>
-          <w:u w:val="none"/>
-        </w:rPr>
-      </w:pPr>
-      <w:r>
-        <w:rPr>
-          <w:rtl w:val="0"/>
-        </w:rPr>
-        <w:t xml:space="preserve">Administrativo reúne todos os comprovantes, guia de recolhimento paga, consultas realizadas junto aos Órgãos competentes, cópias dos documentos, procuração, e todos os documentos necessários para a montagem de pasta a ser entregue ao Exército Brasileiro.</w:t>
-      </w:r>
-    </w:p>
-    <w:p>
-      <w:pPr>
-        <w:rPr/>
-      </w:pPr>
-      <w:r>
-        <w:rPr>
-          <w:rtl w:val="0"/>
-        </w:rPr>
-      </w:r>
-    </w:p>
-    <w:p>
-      <w:pPr>
-        <w:rPr/>
-      </w:pPr>
-      <w:r>
-        <w:rPr>
-          <w:rtl w:val="0"/>
-        </w:rPr>
-      </w:r>
-    </w:p>
-    <w:p>
-      <w:pPr>
-        <w:rPr>
-          <w:b w:val="1"/>
-        </w:rPr>
-      </w:pPr>
-      <w:bookmarkStart w:colFirst="0" w:colLast="0" w:name="_heading=h.sqywfeq56tb4" w:id="1"/>
-      <w:bookmarkEnd w:id="1"/>
-      <w:r>
-        <w:rPr>
-          <w:b w:val="1"/>
-          <w:rtl w:val="0"/>
-        </w:rPr>
-        <w:t xml:space="preserve">12 - Realizar agendamento Exército</w:t>
-      </w:r>
-    </w:p>
-    <w:p>
-      <w:pPr>
-        <w:rPr>
-          <w:b w:val="1"/>
-        </w:rPr>
-      </w:pPr>
-      <w:r>
-        <w:rPr>
-          <w:b w:val="1"/>
-          <w:rtl w:val="0"/>
-        </w:rPr>
-        <w:t xml:space="preserve">Evento: Verificar disponibilidade de horários e agenda a protocolização do CR.</w:t>
-      </w:r>
-    </w:p>
-    <w:p>
-      <w:pPr>
-        <w:rPr>
-          <w:b w:val="1"/>
-        </w:rPr>
-      </w:pPr>
-      <w:r>
-        <w:rPr>
-          <w:b w:val="1"/>
-          <w:rtl w:val="0"/>
-        </w:rPr>
-        <w:t xml:space="preserve">Objetivo: Realizar agendamento na plataforma do exército</w:t>
-      </w:r>
-    </w:p>
-    <w:p>
-      <w:pPr>
-        <w:rPr>
-          <w:b w:val="1"/>
-        </w:rPr>
-      </w:pPr>
-      <w:r>
-        <w:rPr>
-          <w:b w:val="1"/>
-          <w:rtl w:val="0"/>
-        </w:rPr>
-        <w:t xml:space="preserve">Trabalhadores Envolvidos: </w:t>
-      </w:r>
-    </w:p>
-    <w:p>
-      <w:pPr>
-        <w:rPr/>
-      </w:pPr>
-      <w:r>
-        <w:rPr>
-          <w:rtl w:val="0"/>
-        </w:rPr>
-        <w:t xml:space="preserve">Administrativo</w:t>
-      </w:r>
-    </w:p>
-    <w:p>
-      <w:pPr>
-        <w:numPr>
-          <w:ilvl w:val="0"/>
-          <w:numId w:val="6"/>
+          <w:numId w:val="7"/>
         </w:numPr>
         <w:spacing w:after="0" w:afterAutospacing="0"/>
         <w:ind w:left="720" w:hanging="360"/>
@@ -1728,7 +1777,7 @@
       <w:pPr>
         <w:numPr>
           <w:ilvl w:val="0"/>
-          <w:numId w:val="6"/>
+          <w:numId w:val="7"/>
         </w:numPr>
         <w:ind w:left="720" w:hanging="360"/>
         <w:rPr>
@@ -1875,7 +1924,7 @@
       <w:pPr>
         <w:numPr>
           <w:ilvl w:val="0"/>
-          <w:numId w:val="3"/>
+          <w:numId w:val="4"/>
         </w:numPr>
         <w:spacing w:after="0" w:afterAutospacing="0"/>
         <w:ind w:left="720" w:hanging="360"/>
@@ -1894,7 +1943,7 @@
       <w:pPr>
         <w:numPr>
           <w:ilvl w:val="0"/>
-          <w:numId w:val="3"/>
+          <w:numId w:val="4"/>
         </w:numPr>
         <w:ind w:left="720" w:hanging="360"/>
         <w:rPr>
@@ -2013,7 +2062,7 @@
       <w:pPr>
         <w:numPr>
           <w:ilvl w:val="0"/>
-          <w:numId w:val="9"/>
+          <w:numId w:val="11"/>
         </w:numPr>
         <w:spacing w:after="0" w:afterAutospacing="0"/>
         <w:ind w:left="720" w:hanging="360"/>
@@ -2032,7 +2081,7 @@
       <w:pPr>
         <w:numPr>
           <w:ilvl w:val="0"/>
-          <w:numId w:val="9"/>
+          <w:numId w:val="11"/>
         </w:numPr>
         <w:spacing w:after="0" w:afterAutospacing="0"/>
         <w:ind w:left="720" w:hanging="360"/>
@@ -2051,7 +2100,7 @@
       <w:pPr>
         <w:numPr>
           <w:ilvl w:val="0"/>
-          <w:numId w:val="9"/>
+          <w:numId w:val="11"/>
         </w:numPr>
         <w:spacing w:after="0" w:afterAutospacing="0"/>
         <w:ind w:left="720" w:hanging="360"/>
@@ -2070,7 +2119,7 @@
       <w:pPr>
         <w:numPr>
           <w:ilvl w:val="0"/>
-          <w:numId w:val="9"/>
+          <w:numId w:val="11"/>
         </w:numPr>
         <w:ind w:left="720" w:hanging="360"/>
         <w:rPr>
@@ -2118,6 +2167,19 @@
       </w:pPr>
       <w:r>
         <w:rPr>
+          <w:rtl w:val="0"/>
+        </w:rPr>
+      </w:r>
+    </w:p>
+    <w:p>
+      <w:pPr>
+        <w:spacing w:before="240" w:line="17.672727272727272" w:lineRule="auto"/>
+        <w:rPr>
+          <w:b w:val="1"/>
+        </w:rPr>
+      </w:pPr>
+      <w:r>
+        <w:rPr>
           <w:b w:val="1"/>
           <w:rtl w:val="0"/>
         </w:rPr>
@@ -2133,10 +2195,36 @@
       </w:pPr>
       <w:r>
         <w:rPr>
+          <w:rtl w:val="0"/>
+        </w:rPr>
+      </w:r>
+    </w:p>
+    <w:p>
+      <w:pPr>
+        <w:spacing w:before="240" w:line="17.672727272727272" w:lineRule="auto"/>
+        <w:rPr>
+          <w:b w:val="1"/>
+        </w:rPr>
+      </w:pPr>
+      <w:r>
+        <w:rPr>
           <w:b w:val="1"/>
           <w:rtl w:val="0"/>
         </w:rPr>
         <w:t xml:space="preserve">Objetivo: O administrativo entrega o documento emitido ao cliente.</w:t>
+      </w:r>
+    </w:p>
+    <w:p>
+      <w:pPr>
+        <w:spacing w:before="240" w:line="17.672727272727272" w:lineRule="auto"/>
+        <w:rPr>
+          <w:b w:val="1"/>
+        </w:rPr>
+      </w:pPr>
+      <w:r>
+        <w:rPr>
+          <w:rtl w:val="0"/>
+        </w:rPr>
       </w:r>
     </w:p>
     <w:p>
@@ -2206,8 +2294,8 @@
   <w:abstractNum w:abstractNumId="1">
     <w:lvl w:ilvl="0">
       <w:start w:val="1"/>
-      <w:numFmt w:val="bullet"/>
-      <w:lvlText w:val="●"/>
+      <w:numFmt w:val="decimal"/>
+      <w:lvlText w:val="%1."/>
       <w:lvlJc w:val="left"/>
       <w:pPr>
         <w:ind w:left="720" w:hanging="360"/>
@@ -2218,8 +2306,8 @@
     </w:lvl>
     <w:lvl w:ilvl="1">
       <w:start w:val="1"/>
-      <w:numFmt w:val="bullet"/>
-      <w:lvlText w:val="○"/>
+      <w:numFmt w:val="lowerLetter"/>
+      <w:lvlText w:val="%2."/>
       <w:lvlJc w:val="left"/>
       <w:pPr>
         <w:ind w:left="1440" w:hanging="360"/>
@@ -2316,8 +2404,8 @@
   <w:abstractNum w:abstractNumId="2">
     <w:lvl w:ilvl="0">
       <w:start w:val="1"/>
-      <w:numFmt w:val="bullet"/>
-      <w:lvlText w:val="●"/>
+      <w:numFmt w:val="decimal"/>
+      <w:lvlText w:val="%1."/>
       <w:lvlJc w:val="left"/>
       <w:pPr>
         <w:ind w:left="720" w:hanging="360"/>
@@ -2328,8 +2416,8 @@
     </w:lvl>
     <w:lvl w:ilvl="1">
       <w:start w:val="1"/>
-      <w:numFmt w:val="bullet"/>
-      <w:lvlText w:val="○"/>
+      <w:numFmt w:val="lowerLetter"/>
+      <w:lvlText w:val="%2."/>
       <w:lvlJc w:val="left"/>
       <w:pPr>
         <w:ind w:left="1440" w:hanging="360"/>
@@ -2340,9 +2428,9 @@
     </w:lvl>
     <w:lvl w:ilvl="2">
       <w:start w:val="1"/>
-      <w:numFmt w:val="bullet"/>
-      <w:lvlText w:val="■"/>
-      <w:lvlJc w:val="left"/>
+      <w:numFmt w:val="lowerRoman"/>
+      <w:lvlText w:val="%3."/>
+      <w:lvlJc w:val="right"/>
       <w:pPr>
         <w:ind w:left="2160" w:hanging="360"/>
       </w:pPr>
@@ -2352,8 +2440,8 @@
     </w:lvl>
     <w:lvl w:ilvl="3">
       <w:start w:val="1"/>
-      <w:numFmt w:val="bullet"/>
-      <w:lvlText w:val="●"/>
+      <w:numFmt w:val="decimal"/>
+      <w:lvlText w:val="%4."/>
       <w:lvlJc w:val="left"/>
       <w:pPr>
         <w:ind w:left="2880" w:hanging="360"/>
@@ -2364,8 +2452,8 @@
     </w:lvl>
     <w:lvl w:ilvl="4">
       <w:start w:val="1"/>
-      <w:numFmt w:val="bullet"/>
-      <w:lvlText w:val="○"/>
+      <w:numFmt w:val="lowerLetter"/>
+      <w:lvlText w:val="%5."/>
       <w:lvlJc w:val="left"/>
       <w:pPr>
         <w:ind w:left="3600" w:hanging="360"/>
@@ -2376,9 +2464,9 @@
     </w:lvl>
     <w:lvl w:ilvl="5">
       <w:start w:val="1"/>
-      <w:numFmt w:val="bullet"/>
-      <w:lvlText w:val="■"/>
-      <w:lvlJc w:val="left"/>
+      <w:numFmt w:val="lowerRoman"/>
+      <w:lvlText w:val="%6."/>
+      <w:lvlJc w:val="right"/>
       <w:pPr>
         <w:ind w:left="4320" w:hanging="360"/>
       </w:pPr>
@@ -2388,8 +2476,8 @@
     </w:lvl>
     <w:lvl w:ilvl="6">
       <w:start w:val="1"/>
-      <w:numFmt w:val="bullet"/>
-      <w:lvlText w:val="●"/>
+      <w:numFmt w:val="decimal"/>
+      <w:lvlText w:val="%7."/>
       <w:lvlJc w:val="left"/>
       <w:pPr>
         <w:ind w:left="5040" w:hanging="360"/>
@@ -2400,8 +2488,8 @@
     </w:lvl>
     <w:lvl w:ilvl="7">
       <w:start w:val="1"/>
-      <w:numFmt w:val="bullet"/>
-      <w:lvlText w:val="○"/>
+      <w:numFmt w:val="lowerLetter"/>
+      <w:lvlText w:val="%8."/>
       <w:lvlJc w:val="left"/>
       <w:pPr>
         <w:ind w:left="5760" w:hanging="360"/>
@@ -2412,9 +2500,9 @@
     </w:lvl>
     <w:lvl w:ilvl="8">
       <w:start w:val="1"/>
-      <w:numFmt w:val="bullet"/>
-      <w:lvlText w:val="■"/>
-      <w:lvlJc w:val="left"/>
+      <w:numFmt w:val="lowerRoman"/>
+      <w:lvlText w:val="%9."/>
+      <w:lvlJc w:val="right"/>
       <w:pPr>
         <w:ind w:left="6480" w:hanging="360"/>
       </w:pPr>
@@ -2426,8 +2514,8 @@
   <w:abstractNum w:abstractNumId="3">
     <w:lvl w:ilvl="0">
       <w:start w:val="1"/>
-      <w:numFmt w:val="bullet"/>
-      <w:lvlText w:val="●"/>
+      <w:numFmt w:val="decimal"/>
+      <w:lvlText w:val="%1."/>
       <w:lvlJc w:val="left"/>
       <w:pPr>
         <w:ind w:left="720" w:hanging="360"/>
@@ -2438,8 +2526,8 @@
     </w:lvl>
     <w:lvl w:ilvl="1">
       <w:start w:val="1"/>
-      <w:numFmt w:val="bullet"/>
-      <w:lvlText w:val="○"/>
+      <w:numFmt w:val="lowerLetter"/>
+      <w:lvlText w:val="%2."/>
       <w:lvlJc w:val="left"/>
       <w:pPr>
         <w:ind w:left="1440" w:hanging="360"/>
@@ -2450,9 +2538,9 @@
     </w:lvl>
     <w:lvl w:ilvl="2">
       <w:start w:val="1"/>
-      <w:numFmt w:val="bullet"/>
-      <w:lvlText w:val="■"/>
-      <w:lvlJc w:val="left"/>
+      <w:numFmt w:val="lowerRoman"/>
+      <w:lvlText w:val="%3."/>
+      <w:lvlJc w:val="right"/>
       <w:pPr>
         <w:ind w:left="2160" w:hanging="360"/>
       </w:pPr>
@@ -2462,8 +2550,8 @@
     </w:lvl>
     <w:lvl w:ilvl="3">
       <w:start w:val="1"/>
-      <w:numFmt w:val="bullet"/>
-      <w:lvlText w:val="●"/>
+      <w:numFmt w:val="decimal"/>
+      <w:lvlText w:val="%4."/>
       <w:lvlJc w:val="left"/>
       <w:pPr>
         <w:ind w:left="2880" w:hanging="360"/>
@@ -2474,8 +2562,8 @@
     </w:lvl>
     <w:lvl w:ilvl="4">
       <w:start w:val="1"/>
-      <w:numFmt w:val="bullet"/>
-      <w:lvlText w:val="○"/>
+      <w:numFmt w:val="lowerLetter"/>
+      <w:lvlText w:val="%5."/>
       <w:lvlJc w:val="left"/>
       <w:pPr>
         <w:ind w:left="3600" w:hanging="360"/>
@@ -2486,9 +2574,9 @@
     </w:lvl>
     <w:lvl w:ilvl="5">
       <w:start w:val="1"/>
-      <w:numFmt w:val="bullet"/>
-      <w:lvlText w:val="■"/>
-      <w:lvlJc w:val="left"/>
+      <w:numFmt w:val="lowerRoman"/>
+      <w:lvlText w:val="%6."/>
+      <w:lvlJc w:val="right"/>
       <w:pPr>
         <w:ind w:left="4320" w:hanging="360"/>
       </w:pPr>
@@ -2498,8 +2586,8 @@
     </w:lvl>
     <w:lvl w:ilvl="6">
       <w:start w:val="1"/>
-      <w:numFmt w:val="bullet"/>
-      <w:lvlText w:val="●"/>
+      <w:numFmt w:val="decimal"/>
+      <w:lvlText w:val="%7."/>
       <w:lvlJc w:val="left"/>
       <w:pPr>
         <w:ind w:left="5040" w:hanging="360"/>
@@ -2510,8 +2598,8 @@
     </w:lvl>
     <w:lvl w:ilvl="7">
       <w:start w:val="1"/>
-      <w:numFmt w:val="bullet"/>
-      <w:lvlText w:val="○"/>
+      <w:numFmt w:val="lowerLetter"/>
+      <w:lvlText w:val="%8."/>
       <w:lvlJc w:val="left"/>
       <w:pPr>
         <w:ind w:left="5760" w:hanging="360"/>
@@ -2522,9 +2610,9 @@
     </w:lvl>
     <w:lvl w:ilvl="8">
       <w:start w:val="1"/>
-      <w:numFmt w:val="bullet"/>
-      <w:lvlText w:val="■"/>
-      <w:lvlJc w:val="left"/>
+      <w:numFmt w:val="lowerRoman"/>
+      <w:lvlText w:val="%9."/>
+      <w:lvlJc w:val="right"/>
       <w:pPr>
         <w:ind w:left="6480" w:hanging="360"/>
       </w:pPr>
@@ -2536,8 +2624,8 @@
   <w:abstractNum w:abstractNumId="4">
     <w:lvl w:ilvl="0">
       <w:start w:val="1"/>
-      <w:numFmt w:val="bullet"/>
-      <w:lvlText w:val="●"/>
+      <w:numFmt w:val="decimal"/>
+      <w:lvlText w:val="%1."/>
       <w:lvlJc w:val="left"/>
       <w:pPr>
         <w:ind w:left="720" w:hanging="360"/>
@@ -2548,8 +2636,8 @@
     </w:lvl>
     <w:lvl w:ilvl="1">
       <w:start w:val="1"/>
-      <w:numFmt w:val="bullet"/>
-      <w:lvlText w:val="○"/>
+      <w:numFmt w:val="lowerLetter"/>
+      <w:lvlText w:val="%2."/>
       <w:lvlJc w:val="left"/>
       <w:pPr>
         <w:ind w:left="1440" w:hanging="360"/>
@@ -2560,9 +2648,9 @@
     </w:lvl>
     <w:lvl w:ilvl="2">
       <w:start w:val="1"/>
-      <w:numFmt w:val="bullet"/>
-      <w:lvlText w:val="■"/>
-      <w:lvlJc w:val="left"/>
+      <w:numFmt w:val="lowerRoman"/>
+      <w:lvlText w:val="%3."/>
+      <w:lvlJc w:val="right"/>
       <w:pPr>
         <w:ind w:left="2160" w:hanging="360"/>
       </w:pPr>
@@ -2572,8 +2660,8 @@
     </w:lvl>
     <w:lvl w:ilvl="3">
       <w:start w:val="1"/>
-      <w:numFmt w:val="bullet"/>
-      <w:lvlText w:val="●"/>
+      <w:numFmt w:val="decimal"/>
+      <w:lvlText w:val="%4."/>
       <w:lvlJc w:val="left"/>
       <w:pPr>
         <w:ind w:left="2880" w:hanging="360"/>
@@ -2584,8 +2672,8 @@
     </w:lvl>
     <w:lvl w:ilvl="4">
       <w:start w:val="1"/>
-      <w:numFmt w:val="bullet"/>
-      <w:lvlText w:val="○"/>
+      <w:numFmt w:val="lowerLetter"/>
+      <w:lvlText w:val="%5."/>
       <w:lvlJc w:val="left"/>
       <w:pPr>
         <w:ind w:left="3600" w:hanging="360"/>
@@ -2596,9 +2684,9 @@
     </w:lvl>
     <w:lvl w:ilvl="5">
       <w:start w:val="1"/>
-      <w:numFmt w:val="bullet"/>
-      <w:lvlText w:val="■"/>
-      <w:lvlJc w:val="left"/>
+      <w:numFmt w:val="lowerRoman"/>
+      <w:lvlText w:val="%6."/>
+      <w:lvlJc w:val="right"/>
       <w:pPr>
         <w:ind w:left="4320" w:hanging="360"/>
       </w:pPr>
@@ -2608,8 +2696,8 @@
     </w:lvl>
     <w:lvl w:ilvl="6">
       <w:start w:val="1"/>
-      <w:numFmt w:val="bullet"/>
-      <w:lvlText w:val="●"/>
+      <w:numFmt w:val="decimal"/>
+      <w:lvlText w:val="%7."/>
       <w:lvlJc w:val="left"/>
       <w:pPr>
         <w:ind w:left="5040" w:hanging="360"/>
@@ -2620,8 +2708,8 @@
     </w:lvl>
     <w:lvl w:ilvl="7">
       <w:start w:val="1"/>
-      <w:numFmt w:val="bullet"/>
-      <w:lvlText w:val="○"/>
+      <w:numFmt w:val="lowerLetter"/>
+      <w:lvlText w:val="%8."/>
       <w:lvlJc w:val="left"/>
       <w:pPr>
         <w:ind w:left="5760" w:hanging="360"/>
@@ -2632,9 +2720,9 @@
     </w:lvl>
     <w:lvl w:ilvl="8">
       <w:start w:val="1"/>
-      <w:numFmt w:val="bullet"/>
-      <w:lvlText w:val="■"/>
-      <w:lvlJc w:val="left"/>
+      <w:numFmt w:val="lowerRoman"/>
+      <w:lvlText w:val="%9."/>
+      <w:lvlJc w:val="right"/>
       <w:pPr>
         <w:ind w:left="6480" w:hanging="360"/>
       </w:pPr>
@@ -2646,8 +2734,8 @@
   <w:abstractNum w:abstractNumId="5">
     <w:lvl w:ilvl="0">
       <w:start w:val="1"/>
-      <w:numFmt w:val="bullet"/>
-      <w:lvlText w:val="●"/>
+      <w:numFmt w:val="decimal"/>
+      <w:lvlText w:val="%1."/>
       <w:lvlJc w:val="left"/>
       <w:pPr>
         <w:ind w:left="720" w:hanging="360"/>
@@ -2658,8 +2746,8 @@
     </w:lvl>
     <w:lvl w:ilvl="1">
       <w:start w:val="1"/>
-      <w:numFmt w:val="bullet"/>
-      <w:lvlText w:val="○"/>
+      <w:numFmt w:val="lowerLetter"/>
+      <w:lvlText w:val="%2."/>
       <w:lvlJc w:val="left"/>
       <w:pPr>
         <w:ind w:left="1440" w:hanging="360"/>
@@ -2670,9 +2758,9 @@
     </w:lvl>
     <w:lvl w:ilvl="2">
       <w:start w:val="1"/>
-      <w:numFmt w:val="bullet"/>
-      <w:lvlText w:val="■"/>
-      <w:lvlJc w:val="left"/>
+      <w:numFmt w:val="lowerRoman"/>
+      <w:lvlText w:val="%3."/>
+      <w:lvlJc w:val="right"/>
       <w:pPr>
         <w:ind w:left="2160" w:hanging="360"/>
       </w:pPr>
@@ -2682,8 +2770,8 @@
     </w:lvl>
     <w:lvl w:ilvl="3">
       <w:start w:val="1"/>
-      <w:numFmt w:val="bullet"/>
-      <w:lvlText w:val="●"/>
+      <w:numFmt w:val="decimal"/>
+      <w:lvlText w:val="%4."/>
       <w:lvlJc w:val="left"/>
       <w:pPr>
         <w:ind w:left="2880" w:hanging="360"/>
@@ -2694,8 +2782,8 @@
     </w:lvl>
     <w:lvl w:ilvl="4">
       <w:start w:val="1"/>
-      <w:numFmt w:val="bullet"/>
-      <w:lvlText w:val="○"/>
+      <w:numFmt w:val="lowerLetter"/>
+      <w:lvlText w:val="%5."/>
       <w:lvlJc w:val="left"/>
       <w:pPr>
         <w:ind w:left="3600" w:hanging="360"/>
@@ -2706,9 +2794,9 @@
     </w:lvl>
     <w:lvl w:ilvl="5">
       <w:start w:val="1"/>
-      <w:numFmt w:val="bullet"/>
-      <w:lvlText w:val="■"/>
-      <w:lvlJc w:val="left"/>
+      <w:numFmt w:val="lowerRoman"/>
+      <w:lvlText w:val="%6."/>
+      <w:lvlJc w:val="right"/>
       <w:pPr>
         <w:ind w:left="4320" w:hanging="360"/>
       </w:pPr>
@@ -2718,8 +2806,8 @@
     </w:lvl>
     <w:lvl w:ilvl="6">
       <w:start w:val="1"/>
-      <w:numFmt w:val="bullet"/>
-      <w:lvlText w:val="●"/>
+      <w:numFmt w:val="decimal"/>
+      <w:lvlText w:val="%7."/>
       <w:lvlJc w:val="left"/>
       <w:pPr>
         <w:ind w:left="5040" w:hanging="360"/>
@@ -2730,8 +2818,8 @@
     </w:lvl>
     <w:lvl w:ilvl="7">
       <w:start w:val="1"/>
-      <w:numFmt w:val="bullet"/>
-      <w:lvlText w:val="○"/>
+      <w:numFmt w:val="lowerLetter"/>
+      <w:lvlText w:val="%8."/>
       <w:lvlJc w:val="left"/>
       <w:pPr>
         <w:ind w:left="5760" w:hanging="360"/>
@@ -2742,9 +2830,9 @@
     </w:lvl>
     <w:lvl w:ilvl="8">
       <w:start w:val="1"/>
-      <w:numFmt w:val="bullet"/>
-      <w:lvlText w:val="■"/>
-      <w:lvlJc w:val="left"/>
+      <w:numFmt w:val="lowerRoman"/>
+      <w:lvlText w:val="%9."/>
+      <w:lvlJc w:val="right"/>
       <w:pPr>
         <w:ind w:left="6480" w:hanging="360"/>
       </w:pPr>
@@ -2756,8 +2844,8 @@
   <w:abstractNum w:abstractNumId="6">
     <w:lvl w:ilvl="0">
       <w:start w:val="1"/>
-      <w:numFmt w:val="bullet"/>
-      <w:lvlText w:val="●"/>
+      <w:numFmt w:val="decimal"/>
+      <w:lvlText w:val="%1."/>
       <w:lvlJc w:val="left"/>
       <w:pPr>
         <w:ind w:left="720" w:hanging="360"/>
@@ -2768,8 +2856,8 @@
     </w:lvl>
     <w:lvl w:ilvl="1">
       <w:start w:val="1"/>
-      <w:numFmt w:val="bullet"/>
-      <w:lvlText w:val="○"/>
+      <w:numFmt w:val="lowerLetter"/>
+      <w:lvlText w:val="%2."/>
       <w:lvlJc w:val="left"/>
       <w:pPr>
         <w:ind w:left="1440" w:hanging="360"/>
@@ -2780,9 +2868,9 @@
     </w:lvl>
     <w:lvl w:ilvl="2">
       <w:start w:val="1"/>
-      <w:numFmt w:val="bullet"/>
-      <w:lvlText w:val="■"/>
-      <w:lvlJc w:val="left"/>
+      <w:numFmt w:val="lowerRoman"/>
+      <w:lvlText w:val="%3."/>
+      <w:lvlJc w:val="right"/>
       <w:pPr>
         <w:ind w:left="2160" w:hanging="360"/>
       </w:pPr>
@@ -2792,8 +2880,8 @@
     </w:lvl>
     <w:lvl w:ilvl="3">
       <w:start w:val="1"/>
-      <w:numFmt w:val="bullet"/>
-      <w:lvlText w:val="●"/>
+      <w:numFmt w:val="decimal"/>
+      <w:lvlText w:val="%4."/>
       <w:lvlJc w:val="left"/>
       <w:pPr>
         <w:ind w:left="2880" w:hanging="360"/>
@@ -2804,8 +2892,8 @@
     </w:lvl>
     <w:lvl w:ilvl="4">
       <w:start w:val="1"/>
-      <w:numFmt w:val="bullet"/>
-      <w:lvlText w:val="○"/>
+      <w:numFmt w:val="lowerLetter"/>
+      <w:lvlText w:val="%5."/>
       <w:lvlJc w:val="left"/>
       <w:pPr>
         <w:ind w:left="3600" w:hanging="360"/>
@@ -2816,9 +2904,9 @@
     </w:lvl>
     <w:lvl w:ilvl="5">
       <w:start w:val="1"/>
-      <w:numFmt w:val="bullet"/>
-      <w:lvlText w:val="■"/>
-      <w:lvlJc w:val="left"/>
+      <w:numFmt w:val="lowerRoman"/>
+      <w:lvlText w:val="%6."/>
+      <w:lvlJc w:val="right"/>
       <w:pPr>
         <w:ind w:left="4320" w:hanging="360"/>
       </w:pPr>
@@ -2828,8 +2916,8 @@
     </w:lvl>
     <w:lvl w:ilvl="6">
       <w:start w:val="1"/>
-      <w:numFmt w:val="bullet"/>
-      <w:lvlText w:val="●"/>
+      <w:numFmt w:val="decimal"/>
+      <w:lvlText w:val="%7."/>
       <w:lvlJc w:val="left"/>
       <w:pPr>
         <w:ind w:left="5040" w:hanging="360"/>
@@ -2840,8 +2928,8 @@
     </w:lvl>
     <w:lvl w:ilvl="7">
       <w:start w:val="1"/>
-      <w:numFmt w:val="bullet"/>
-      <w:lvlText w:val="○"/>
+      <w:numFmt w:val="lowerLetter"/>
+      <w:lvlText w:val="%8."/>
       <w:lvlJc w:val="left"/>
       <w:pPr>
         <w:ind w:left="5760" w:hanging="360"/>
@@ -2852,9 +2940,9 @@
     </w:lvl>
     <w:lvl w:ilvl="8">
       <w:start w:val="1"/>
-      <w:numFmt w:val="bullet"/>
-      <w:lvlText w:val="■"/>
-      <w:lvlJc w:val="left"/>
+      <w:numFmt w:val="lowerRoman"/>
+      <w:lvlText w:val="%9."/>
+      <w:lvlJc w:val="right"/>
       <w:pPr>
         <w:ind w:left="6480" w:hanging="360"/>
       </w:pPr>
@@ -2866,8 +2954,8 @@
   <w:abstractNum w:abstractNumId="7">
     <w:lvl w:ilvl="0">
       <w:start w:val="1"/>
-      <w:numFmt w:val="bullet"/>
-      <w:lvlText w:val="●"/>
+      <w:numFmt w:val="decimal"/>
+      <w:lvlText w:val="%1."/>
       <w:lvlJc w:val="left"/>
       <w:pPr>
         <w:ind w:left="720" w:hanging="360"/>
@@ -2878,8 +2966,8 @@
     </w:lvl>
     <w:lvl w:ilvl="1">
       <w:start w:val="1"/>
-      <w:numFmt w:val="bullet"/>
-      <w:lvlText w:val="○"/>
+      <w:numFmt w:val="lowerLetter"/>
+      <w:lvlText w:val="%2."/>
       <w:lvlJc w:val="left"/>
       <w:pPr>
         <w:ind w:left="1440" w:hanging="360"/>
@@ -2890,9 +2978,9 @@
     </w:lvl>
     <w:lvl w:ilvl="2">
       <w:start w:val="1"/>
-      <w:numFmt w:val="bullet"/>
-      <w:lvlText w:val="■"/>
-      <w:lvlJc w:val="left"/>
+      <w:numFmt w:val="lowerRoman"/>
+      <w:lvlText w:val="%3."/>
+      <w:lvlJc w:val="right"/>
       <w:pPr>
         <w:ind w:left="2160" w:hanging="360"/>
       </w:pPr>
@@ -2902,8 +2990,8 @@
     </w:lvl>
     <w:lvl w:ilvl="3">
       <w:start w:val="1"/>
-      <w:numFmt w:val="bullet"/>
-      <w:lvlText w:val="●"/>
+      <w:numFmt w:val="decimal"/>
+      <w:lvlText w:val="%4."/>
       <w:lvlJc w:val="left"/>
       <w:pPr>
         <w:ind w:left="2880" w:hanging="360"/>
@@ -2914,8 +3002,8 @@
     </w:lvl>
     <w:lvl w:ilvl="4">
       <w:start w:val="1"/>
-      <w:numFmt w:val="bullet"/>
-      <w:lvlText w:val="○"/>
+      <w:numFmt w:val="lowerLetter"/>
+      <w:lvlText w:val="%5."/>
       <w:lvlJc w:val="left"/>
       <w:pPr>
         <w:ind w:left="3600" w:hanging="360"/>
@@ -2926,9 +3014,9 @@
     </w:lvl>
     <w:lvl w:ilvl="5">
       <w:start w:val="1"/>
-      <w:numFmt w:val="bullet"/>
-      <w:lvlText w:val="■"/>
-      <w:lvlJc w:val="left"/>
+      <w:numFmt w:val="lowerRoman"/>
+      <w:lvlText w:val="%6."/>
+      <w:lvlJc w:val="right"/>
       <w:pPr>
         <w:ind w:left="4320" w:hanging="360"/>
       </w:pPr>
@@ -2938,8 +3026,8 @@
     </w:lvl>
     <w:lvl w:ilvl="6">
       <w:start w:val="1"/>
-      <w:numFmt w:val="bullet"/>
-      <w:lvlText w:val="●"/>
+      <w:numFmt w:val="decimal"/>
+      <w:lvlText w:val="%7."/>
       <w:lvlJc w:val="left"/>
       <w:pPr>
         <w:ind w:left="5040" w:hanging="360"/>
@@ -2950,8 +3038,8 @@
     </w:lvl>
     <w:lvl w:ilvl="7">
       <w:start w:val="1"/>
-      <w:numFmt w:val="bullet"/>
-      <w:lvlText w:val="○"/>
+      <w:numFmt w:val="lowerLetter"/>
+      <w:lvlText w:val="%8."/>
       <w:lvlJc w:val="left"/>
       <w:pPr>
         <w:ind w:left="5760" w:hanging="360"/>
@@ -2962,9 +3050,9 @@
     </w:lvl>
     <w:lvl w:ilvl="8">
       <w:start w:val="1"/>
-      <w:numFmt w:val="bullet"/>
-      <w:lvlText w:val="■"/>
-      <w:lvlJc w:val="left"/>
+      <w:numFmt w:val="lowerRoman"/>
+      <w:lvlText w:val="%9."/>
+      <w:lvlJc w:val="right"/>
       <w:pPr>
         <w:ind w:left="6480" w:hanging="360"/>
       </w:pPr>
@@ -2976,8 +3064,8 @@
   <w:abstractNum w:abstractNumId="8">
     <w:lvl w:ilvl="0">
       <w:start w:val="1"/>
-      <w:numFmt w:val="bullet"/>
-      <w:lvlText w:val="●"/>
+      <w:numFmt w:val="decimal"/>
+      <w:lvlText w:val="%1."/>
       <w:lvlJc w:val="left"/>
       <w:pPr>
         <w:ind w:left="720" w:hanging="360"/>
@@ -2988,8 +3076,8 @@
     </w:lvl>
     <w:lvl w:ilvl="1">
       <w:start w:val="1"/>
-      <w:numFmt w:val="bullet"/>
-      <w:lvlText w:val="○"/>
+      <w:numFmt w:val="lowerLetter"/>
+      <w:lvlText w:val="%2."/>
       <w:lvlJc w:val="left"/>
       <w:pPr>
         <w:ind w:left="1440" w:hanging="360"/>
@@ -3000,9 +3088,9 @@
     </w:lvl>
     <w:lvl w:ilvl="2">
       <w:start w:val="1"/>
-      <w:numFmt w:val="bullet"/>
-      <w:lvlText w:val="■"/>
-      <w:lvlJc w:val="left"/>
+      <w:numFmt w:val="lowerRoman"/>
+      <w:lvlText w:val="%3."/>
+      <w:lvlJc w:val="right"/>
       <w:pPr>
         <w:ind w:left="2160" w:hanging="360"/>
       </w:pPr>
@@ -3012,8 +3100,8 @@
     </w:lvl>
     <w:lvl w:ilvl="3">
       <w:start w:val="1"/>
-      <w:numFmt w:val="bullet"/>
-      <w:lvlText w:val="●"/>
+      <w:numFmt w:val="decimal"/>
+      <w:lvlText w:val="%4."/>
       <w:lvlJc w:val="left"/>
       <w:pPr>
         <w:ind w:left="2880" w:hanging="360"/>
@@ -3024,8 +3112,8 @@
     </w:lvl>
     <w:lvl w:ilvl="4">
       <w:start w:val="1"/>
-      <w:numFmt w:val="bullet"/>
-      <w:lvlText w:val="○"/>
+      <w:numFmt w:val="lowerLetter"/>
+      <w:lvlText w:val="%5."/>
       <w:lvlJc w:val="left"/>
       <w:pPr>
         <w:ind w:left="3600" w:hanging="360"/>
@@ -3036,9 +3124,9 @@
     </w:lvl>
     <w:lvl w:ilvl="5">
       <w:start w:val="1"/>
-      <w:numFmt w:val="bullet"/>
-      <w:lvlText w:val="■"/>
-      <w:lvlJc w:val="left"/>
+      <w:numFmt w:val="lowerRoman"/>
+      <w:lvlText w:val="%6."/>
+      <w:lvlJc w:val="right"/>
       <w:pPr>
         <w:ind w:left="4320" w:hanging="360"/>
       </w:pPr>
@@ -3048,8 +3136,8 @@
     </w:lvl>
     <w:lvl w:ilvl="6">
       <w:start w:val="1"/>
-      <w:numFmt w:val="bullet"/>
-      <w:lvlText w:val="●"/>
+      <w:numFmt w:val="decimal"/>
+      <w:lvlText w:val="%7."/>
       <w:lvlJc w:val="left"/>
       <w:pPr>
         <w:ind w:left="5040" w:hanging="360"/>
@@ -3060,8 +3148,8 @@
     </w:lvl>
     <w:lvl w:ilvl="7">
       <w:start w:val="1"/>
-      <w:numFmt w:val="bullet"/>
-      <w:lvlText w:val="○"/>
+      <w:numFmt w:val="lowerLetter"/>
+      <w:lvlText w:val="%8."/>
       <w:lvlJc w:val="left"/>
       <w:pPr>
         <w:ind w:left="5760" w:hanging="360"/>
@@ -3072,9 +3160,9 @@
     </w:lvl>
     <w:lvl w:ilvl="8">
       <w:start w:val="1"/>
-      <w:numFmt w:val="bullet"/>
-      <w:lvlText w:val="■"/>
-      <w:lvlJc w:val="left"/>
+      <w:numFmt w:val="lowerRoman"/>
+      <w:lvlText w:val="%9."/>
+      <w:lvlJc w:val="right"/>
       <w:pPr>
         <w:ind w:left="6480" w:hanging="360"/>
       </w:pPr>
@@ -3086,8 +3174,8 @@
   <w:abstractNum w:abstractNumId="9">
     <w:lvl w:ilvl="0">
       <w:start w:val="1"/>
-      <w:numFmt w:val="bullet"/>
-      <w:lvlText w:val="●"/>
+      <w:numFmt w:val="decimal"/>
+      <w:lvlText w:val="%1."/>
       <w:lvlJc w:val="left"/>
       <w:pPr>
         <w:ind w:left="720" w:hanging="360"/>
@@ -3098,8 +3186,8 @@
     </w:lvl>
     <w:lvl w:ilvl="1">
       <w:start w:val="1"/>
-      <w:numFmt w:val="bullet"/>
-      <w:lvlText w:val="○"/>
+      <w:numFmt w:val="lowerLetter"/>
+      <w:lvlText w:val="%2."/>
       <w:lvlJc w:val="left"/>
       <w:pPr>
         <w:ind w:left="1440" w:hanging="360"/>
@@ -3110,9 +3198,9 @@
     </w:lvl>
     <w:lvl w:ilvl="2">
       <w:start w:val="1"/>
-      <w:numFmt w:val="bullet"/>
-      <w:lvlText w:val="■"/>
-      <w:lvlJc w:val="left"/>
+      <w:numFmt w:val="lowerRoman"/>
+      <w:lvlText w:val="%3."/>
+      <w:lvlJc w:val="right"/>
       <w:pPr>
         <w:ind w:left="2160" w:hanging="360"/>
       </w:pPr>
@@ -3122,8 +3210,8 @@
     </w:lvl>
     <w:lvl w:ilvl="3">
       <w:start w:val="1"/>
-      <w:numFmt w:val="bullet"/>
-      <w:lvlText w:val="●"/>
+      <w:numFmt w:val="decimal"/>
+      <w:lvlText w:val="%4."/>
       <w:lvlJc w:val="left"/>
       <w:pPr>
         <w:ind w:left="2880" w:hanging="360"/>
@@ -3134,8 +3222,8 @@
     </w:lvl>
     <w:lvl w:ilvl="4">
       <w:start w:val="1"/>
-      <w:numFmt w:val="bullet"/>
-      <w:lvlText w:val="○"/>
+      <w:numFmt w:val="lowerLetter"/>
+      <w:lvlText w:val="%5."/>
       <w:lvlJc w:val="left"/>
       <w:pPr>
         <w:ind w:left="3600" w:hanging="360"/>
@@ -3146,9 +3234,9 @@
     </w:lvl>
     <w:lvl w:ilvl="5">
       <w:start w:val="1"/>
-      <w:numFmt w:val="bullet"/>
-      <w:lvlText w:val="■"/>
-      <w:lvlJc w:val="left"/>
+      <w:numFmt w:val="lowerRoman"/>
+      <w:lvlText w:val="%6."/>
+      <w:lvlJc w:val="right"/>
       <w:pPr>
         <w:ind w:left="4320" w:hanging="360"/>
       </w:pPr>
@@ -3158,8 +3246,8 @@
     </w:lvl>
     <w:lvl w:ilvl="6">
       <w:start w:val="1"/>
-      <w:numFmt w:val="bullet"/>
-      <w:lvlText w:val="●"/>
+      <w:numFmt w:val="decimal"/>
+      <w:lvlText w:val="%7."/>
       <w:lvlJc w:val="left"/>
       <w:pPr>
         <w:ind w:left="5040" w:hanging="360"/>
@@ -3170,8 +3258,8 @@
     </w:lvl>
     <w:lvl w:ilvl="7">
       <w:start w:val="1"/>
-      <w:numFmt w:val="bullet"/>
-      <w:lvlText w:val="○"/>
+      <w:numFmt w:val="lowerLetter"/>
+      <w:lvlText w:val="%8."/>
       <w:lvlJc w:val="left"/>
       <w:pPr>
         <w:ind w:left="5760" w:hanging="360"/>
@@ -3182,9 +3270,9 @@
     </w:lvl>
     <w:lvl w:ilvl="8">
       <w:start w:val="1"/>
-      <w:numFmt w:val="bullet"/>
-      <w:lvlText w:val="■"/>
-      <w:lvlJc w:val="left"/>
+      <w:numFmt w:val="lowerRoman"/>
+      <w:lvlText w:val="%9."/>
+      <w:lvlJc w:val="right"/>
       <w:pPr>
         <w:ind w:left="6480" w:hanging="360"/>
       </w:pPr>
@@ -3196,8 +3284,8 @@
   <w:abstractNum w:abstractNumId="10">
     <w:lvl w:ilvl="0">
       <w:start w:val="1"/>
-      <w:numFmt w:val="bullet"/>
-      <w:lvlText w:val="●"/>
+      <w:numFmt w:val="decimal"/>
+      <w:lvlText w:val="%1."/>
       <w:lvlJc w:val="left"/>
       <w:pPr>
         <w:ind w:left="720" w:hanging="360"/>
@@ -3208,8 +3296,8 @@
     </w:lvl>
     <w:lvl w:ilvl="1">
       <w:start w:val="1"/>
-      <w:numFmt w:val="bullet"/>
-      <w:lvlText w:val="○"/>
+      <w:numFmt w:val="lowerLetter"/>
+      <w:lvlText w:val="%2."/>
       <w:lvlJc w:val="left"/>
       <w:pPr>
         <w:ind w:left="1440" w:hanging="360"/>
@@ -3220,9 +3308,9 @@
     </w:lvl>
     <w:lvl w:ilvl="2">
       <w:start w:val="1"/>
-      <w:numFmt w:val="bullet"/>
-      <w:lvlText w:val="■"/>
-      <w:lvlJc w:val="left"/>
+      <w:numFmt w:val="lowerRoman"/>
+      <w:lvlText w:val="%3."/>
+      <w:lvlJc w:val="right"/>
       <w:pPr>
         <w:ind w:left="2160" w:hanging="360"/>
       </w:pPr>
@@ -3232,8 +3320,8 @@
     </w:lvl>
     <w:lvl w:ilvl="3">
       <w:start w:val="1"/>
-      <w:numFmt w:val="bullet"/>
-      <w:lvlText w:val="●"/>
+      <w:numFmt w:val="decimal"/>
+      <w:lvlText w:val="%4."/>
       <w:lvlJc w:val="left"/>
       <w:pPr>
         <w:ind w:left="2880" w:hanging="360"/>
@@ -3244,8 +3332,8 @@
     </w:lvl>
     <w:lvl w:ilvl="4">
       <w:start w:val="1"/>
-      <w:numFmt w:val="bullet"/>
-      <w:lvlText w:val="○"/>
+      <w:numFmt w:val="lowerLetter"/>
+      <w:lvlText w:val="%5."/>
       <w:lvlJc w:val="left"/>
       <w:pPr>
         <w:ind w:left="3600" w:hanging="360"/>
@@ -3256,9 +3344,9 @@
     </w:lvl>
     <w:lvl w:ilvl="5">
       <w:start w:val="1"/>
-      <w:numFmt w:val="bullet"/>
-      <w:lvlText w:val="■"/>
-      <w:lvlJc w:val="left"/>
+      <w:numFmt w:val="lowerRoman"/>
+      <w:lvlText w:val="%6."/>
+      <w:lvlJc w:val="right"/>
       <w:pPr>
         <w:ind w:left="4320" w:hanging="360"/>
       </w:pPr>
@@ -3268,8 +3356,8 @@
     </w:lvl>
     <w:lvl w:ilvl="6">
       <w:start w:val="1"/>
-      <w:numFmt w:val="bullet"/>
-      <w:lvlText w:val="●"/>
+      <w:numFmt w:val="decimal"/>
+      <w:lvlText w:val="%7."/>
       <w:lvlJc w:val="left"/>
       <w:pPr>
         <w:ind w:left="5040" w:hanging="360"/>
@@ -3280,8 +3368,8 @@
     </w:lvl>
     <w:lvl w:ilvl="7">
       <w:start w:val="1"/>
-      <w:numFmt w:val="bullet"/>
-      <w:lvlText w:val="○"/>
+      <w:numFmt w:val="lowerLetter"/>
+      <w:lvlText w:val="%8."/>
       <w:lvlJc w:val="left"/>
       <w:pPr>
         <w:ind w:left="5760" w:hanging="360"/>
@@ -3292,9 +3380,9 @@
     </w:lvl>
     <w:lvl w:ilvl="8">
       <w:start w:val="1"/>
-      <w:numFmt w:val="bullet"/>
-      <w:lvlText w:val="■"/>
-      <w:lvlJc w:val="left"/>
+      <w:numFmt w:val="lowerRoman"/>
+      <w:lvlText w:val="%9."/>
+      <w:lvlJc w:val="right"/>
       <w:pPr>
         <w:ind w:left="6480" w:hanging="360"/>
       </w:pPr>
@@ -3306,8 +3394,8 @@
   <w:abstractNum w:abstractNumId="11">
     <w:lvl w:ilvl="0">
       <w:start w:val="1"/>
-      <w:numFmt w:val="bullet"/>
-      <w:lvlText w:val="●"/>
+      <w:numFmt w:val="decimal"/>
+      <w:lvlText w:val="%1."/>
       <w:lvlJc w:val="left"/>
       <w:pPr>
         <w:ind w:left="720" w:hanging="360"/>
@@ -3318,8 +3406,8 @@
     </w:lvl>
     <w:lvl w:ilvl="1">
       <w:start w:val="1"/>
-      <w:numFmt w:val="bullet"/>
-      <w:lvlText w:val="○"/>
+      <w:numFmt w:val="lowerLetter"/>
+      <w:lvlText w:val="%2."/>
       <w:lvlJc w:val="left"/>
       <w:pPr>
         <w:ind w:left="1440" w:hanging="360"/>
@@ -3330,9 +3418,9 @@
     </w:lvl>
     <w:lvl w:ilvl="2">
       <w:start w:val="1"/>
-      <w:numFmt w:val="bullet"/>
-      <w:lvlText w:val="■"/>
-      <w:lvlJc w:val="left"/>
+      <w:numFmt w:val="lowerRoman"/>
+      <w:lvlText w:val="%3."/>
+      <w:lvlJc w:val="right"/>
       <w:pPr>
         <w:ind w:left="2160" w:hanging="360"/>
       </w:pPr>
@@ -3342,8 +3430,8 @@
     </w:lvl>
     <w:lvl w:ilvl="3">
       <w:start w:val="1"/>
-      <w:numFmt w:val="bullet"/>
-      <w:lvlText w:val="●"/>
+      <w:numFmt w:val="decimal"/>
+      <w:lvlText w:val="%4."/>
       <w:lvlJc w:val="left"/>
       <w:pPr>
         <w:ind w:left="2880" w:hanging="360"/>
@@ -3354,8 +3442,8 @@
     </w:lvl>
     <w:lvl w:ilvl="4">
       <w:start w:val="1"/>
-      <w:numFmt w:val="bullet"/>
-      <w:lvlText w:val="○"/>
+      <w:numFmt w:val="lowerLetter"/>
+      <w:lvlText w:val="%5."/>
       <w:lvlJc w:val="left"/>
       <w:pPr>
         <w:ind w:left="3600" w:hanging="360"/>
@@ -3366,9 +3454,9 @@
     </w:lvl>
     <w:lvl w:ilvl="5">
       <w:start w:val="1"/>
-      <w:numFmt w:val="bullet"/>
-      <w:lvlText w:val="■"/>
-      <w:lvlJc w:val="left"/>
+      <w:numFmt w:val="lowerRoman"/>
+      <w:lvlText w:val="%6."/>
+      <w:lvlJc w:val="right"/>
       <w:pPr>
         <w:ind w:left="4320" w:hanging="360"/>
       </w:pPr>
@@ -3378,8 +3466,8 @@
     </w:lvl>
     <w:lvl w:ilvl="6">
       <w:start w:val="1"/>
-      <w:numFmt w:val="bullet"/>
-      <w:lvlText w:val="●"/>
+      <w:numFmt w:val="decimal"/>
+      <w:lvlText w:val="%7."/>
       <w:lvlJc w:val="left"/>
       <w:pPr>
         <w:ind w:left="5040" w:hanging="360"/>
@@ -3390,8 +3478,8 @@
     </w:lvl>
     <w:lvl w:ilvl="7">
       <w:start w:val="1"/>
-      <w:numFmt w:val="bullet"/>
-      <w:lvlText w:val="○"/>
+      <w:numFmt w:val="lowerLetter"/>
+      <w:lvlText w:val="%8."/>
       <w:lvlJc w:val="left"/>
       <w:pPr>
         <w:ind w:left="5760" w:hanging="360"/>
@@ -3402,9 +3490,9 @@
     </w:lvl>
     <w:lvl w:ilvl="8">
       <w:start w:val="1"/>
-      <w:numFmt w:val="bullet"/>
-      <w:lvlText w:val="■"/>
-      <w:lvlJc w:val="left"/>
+      <w:numFmt w:val="lowerRoman"/>
+      <w:lvlText w:val="%9."/>
+      <w:lvlJc w:val="right"/>
       <w:pPr>
         <w:ind w:left="6480" w:hanging="360"/>
       </w:pPr>
@@ -3416,8 +3504,8 @@
   <w:abstractNum w:abstractNumId="12">
     <w:lvl w:ilvl="0">
       <w:start w:val="1"/>
-      <w:numFmt w:val="bullet"/>
-      <w:lvlText w:val="●"/>
+      <w:numFmt w:val="decimal"/>
+      <w:lvlText w:val="%1."/>
       <w:lvlJc w:val="left"/>
       <w:pPr>
         <w:ind w:left="720" w:hanging="360"/>
@@ -3428,8 +3516,8 @@
     </w:lvl>
     <w:lvl w:ilvl="1">
       <w:start w:val="1"/>
-      <w:numFmt w:val="bullet"/>
-      <w:lvlText w:val="○"/>
+      <w:numFmt w:val="lowerLetter"/>
+      <w:lvlText w:val="%2."/>
       <w:lvlJc w:val="left"/>
       <w:pPr>
         <w:ind w:left="1440" w:hanging="360"/>
@@ -3440,9 +3528,9 @@
     </w:lvl>
     <w:lvl w:ilvl="2">
       <w:start w:val="1"/>
-      <w:numFmt w:val="bullet"/>
-      <w:lvlText w:val="■"/>
-      <w:lvlJc w:val="left"/>
+      <w:numFmt w:val="lowerRoman"/>
+      <w:lvlText w:val="%3."/>
+      <w:lvlJc w:val="right"/>
       <w:pPr>
         <w:ind w:left="2160" w:hanging="360"/>
       </w:pPr>
@@ -3452,8 +3540,8 @@
     </w:lvl>
     <w:lvl w:ilvl="3">
       <w:start w:val="1"/>
-      <w:numFmt w:val="bullet"/>
-      <w:lvlText w:val="●"/>
+      <w:numFmt w:val="decimal"/>
+      <w:lvlText w:val="%4."/>
       <w:lvlJc w:val="left"/>
       <w:pPr>
         <w:ind w:left="2880" w:hanging="360"/>
@@ -3464,8 +3552,8 @@
     </w:lvl>
     <w:lvl w:ilvl="4">
       <w:start w:val="1"/>
-      <w:numFmt w:val="bullet"/>
-      <w:lvlText w:val="○"/>
+      <w:numFmt w:val="lowerLetter"/>
+      <w:lvlText w:val="%5."/>
       <w:lvlJc w:val="left"/>
       <w:pPr>
         <w:ind w:left="3600" w:hanging="360"/>
@@ -3476,9 +3564,9 @@
     </w:lvl>
     <w:lvl w:ilvl="5">
       <w:start w:val="1"/>
-      <w:numFmt w:val="bullet"/>
-      <w:lvlText w:val="■"/>
-      <w:lvlJc w:val="left"/>
+      <w:numFmt w:val="lowerRoman"/>
+      <w:lvlText w:val="%6."/>
+      <w:lvlJc w:val="right"/>
       <w:pPr>
         <w:ind w:left="4320" w:hanging="360"/>
       </w:pPr>
@@ -3488,8 +3576,8 @@
     </w:lvl>
     <w:lvl w:ilvl="6">
       <w:start w:val="1"/>
-      <w:numFmt w:val="bullet"/>
-      <w:lvlText w:val="●"/>
+      <w:numFmt w:val="decimal"/>
+      <w:lvlText w:val="%7."/>
       <w:lvlJc w:val="left"/>
       <w:pPr>
         <w:ind w:left="5040" w:hanging="360"/>
@@ -3500,8 +3588,8 @@
     </w:lvl>
     <w:lvl w:ilvl="7">
       <w:start w:val="1"/>
-      <w:numFmt w:val="bullet"/>
-      <w:lvlText w:val="○"/>
+      <w:numFmt w:val="lowerLetter"/>
+      <w:lvlText w:val="%8."/>
       <w:lvlJc w:val="left"/>
       <w:pPr>
         <w:ind w:left="5760" w:hanging="360"/>
@@ -3512,9 +3600,9 @@
     </w:lvl>
     <w:lvl w:ilvl="8">
       <w:start w:val="1"/>
-      <w:numFmt w:val="bullet"/>
-      <w:lvlText w:val="■"/>
-      <w:lvlJc w:val="left"/>
+      <w:numFmt w:val="lowerRoman"/>
+      <w:lvlText w:val="%9."/>
+      <w:lvlJc w:val="right"/>
       <w:pPr>
         <w:ind w:left="6480" w:hanging="360"/>
       </w:pPr>
@@ -3526,8 +3614,8 @@
   <w:abstractNum w:abstractNumId="13">
     <w:lvl w:ilvl="0">
       <w:start w:val="1"/>
-      <w:numFmt w:val="bullet"/>
-      <w:lvlText w:val="●"/>
+      <w:numFmt w:val="decimal"/>
+      <w:lvlText w:val="%1."/>
       <w:lvlJc w:val="left"/>
       <w:pPr>
         <w:ind w:left="720" w:hanging="360"/>
@@ -3538,8 +3626,8 @@
     </w:lvl>
     <w:lvl w:ilvl="1">
       <w:start w:val="1"/>
-      <w:numFmt w:val="bullet"/>
-      <w:lvlText w:val="○"/>
+      <w:numFmt w:val="lowerLetter"/>
+      <w:lvlText w:val="%2."/>
       <w:lvlJc w:val="left"/>
       <w:pPr>
         <w:ind w:left="1440" w:hanging="360"/>
@@ -3550,9 +3638,9 @@
     </w:lvl>
     <w:lvl w:ilvl="2">
       <w:start w:val="1"/>
-      <w:numFmt w:val="bullet"/>
-      <w:lvlText w:val="■"/>
-      <w:lvlJc w:val="left"/>
+      <w:numFmt w:val="lowerRoman"/>
+      <w:lvlText w:val="%3."/>
+      <w:lvlJc w:val="right"/>
       <w:pPr>
         <w:ind w:left="2160" w:hanging="360"/>
       </w:pPr>
@@ -3562,8 +3650,8 @@
     </w:lvl>
     <w:lvl w:ilvl="3">
       <w:start w:val="1"/>
-      <w:numFmt w:val="bullet"/>
-      <w:lvlText w:val="●"/>
+      <w:numFmt w:val="decimal"/>
+      <w:lvlText w:val="%4."/>
       <w:lvlJc w:val="left"/>
       <w:pPr>
         <w:ind w:left="2880" w:hanging="360"/>
@@ -3574,8 +3662,8 @@
     </w:lvl>
     <w:lvl w:ilvl="4">
       <w:start w:val="1"/>
-      <w:numFmt w:val="bullet"/>
-      <w:lvlText w:val="○"/>
+      <w:numFmt w:val="lowerLetter"/>
+      <w:lvlText w:val="%5."/>
       <w:lvlJc w:val="left"/>
       <w:pPr>
         <w:ind w:left="3600" w:hanging="360"/>
@@ -3586,9 +3674,9 @@
     </w:lvl>
     <w:lvl w:ilvl="5">
       <w:start w:val="1"/>
-      <w:numFmt w:val="bullet"/>
-      <w:lvlText w:val="■"/>
-      <w:lvlJc w:val="left"/>
+      <w:numFmt w:val="lowerRoman"/>
+      <w:lvlText w:val="%6."/>
+      <w:lvlJc w:val="right"/>
       <w:pPr>
         <w:ind w:left="4320" w:hanging="360"/>
       </w:pPr>
@@ -3598,8 +3686,8 @@
     </w:lvl>
     <w:lvl w:ilvl="6">
       <w:start w:val="1"/>
-      <w:numFmt w:val="bullet"/>
-      <w:lvlText w:val="●"/>
+      <w:numFmt w:val="decimal"/>
+      <w:lvlText w:val="%7."/>
       <w:lvlJc w:val="left"/>
       <w:pPr>
         <w:ind w:left="5040" w:hanging="360"/>
@@ -3610,8 +3698,8 @@
     </w:lvl>
     <w:lvl w:ilvl="7">
       <w:start w:val="1"/>
-      <w:numFmt w:val="bullet"/>
-      <w:lvlText w:val="○"/>
+      <w:numFmt w:val="lowerLetter"/>
+      <w:lvlText w:val="%8."/>
       <w:lvlJc w:val="left"/>
       <w:pPr>
         <w:ind w:left="5760" w:hanging="360"/>
@@ -3622,9 +3710,9 @@
     </w:lvl>
     <w:lvl w:ilvl="8">
       <w:start w:val="1"/>
-      <w:numFmt w:val="bullet"/>
-      <w:lvlText w:val="■"/>
-      <w:lvlJc w:val="left"/>
+      <w:numFmt w:val="lowerRoman"/>
+      <w:lvlText w:val="%9."/>
+      <w:lvlJc w:val="right"/>
       <w:pPr>
         <w:ind w:left="6480" w:hanging="360"/>
       </w:pPr>
@@ -3636,8 +3724,8 @@
   <w:abstractNum w:abstractNumId="14">
     <w:lvl w:ilvl="0">
       <w:start w:val="1"/>
-      <w:numFmt w:val="bullet"/>
-      <w:lvlText w:val="●"/>
+      <w:numFmt w:val="decimal"/>
+      <w:lvlText w:val="%1."/>
       <w:lvlJc w:val="left"/>
       <w:pPr>
         <w:ind w:left="720" w:hanging="360"/>
@@ -3648,8 +3736,8 @@
     </w:lvl>
     <w:lvl w:ilvl="1">
       <w:start w:val="1"/>
-      <w:numFmt w:val="bullet"/>
-      <w:lvlText w:val="○"/>
+      <w:numFmt w:val="lowerLetter"/>
+      <w:lvlText w:val="%2."/>
       <w:lvlJc w:val="left"/>
       <w:pPr>
         <w:ind w:left="1440" w:hanging="360"/>
@@ -3660,9 +3748,9 @@
     </w:lvl>
     <w:lvl w:ilvl="2">
       <w:start w:val="1"/>
-      <w:numFmt w:val="bullet"/>
-      <w:lvlText w:val="■"/>
-      <w:lvlJc w:val="left"/>
+      <w:numFmt w:val="lowerRoman"/>
+      <w:lvlText w:val="%3."/>
+      <w:lvlJc w:val="right"/>
       <w:pPr>
         <w:ind w:left="2160" w:hanging="360"/>
       </w:pPr>
@@ -3672,8 +3760,8 @@
     </w:lvl>
     <w:lvl w:ilvl="3">
       <w:start w:val="1"/>
-      <w:numFmt w:val="bullet"/>
-      <w:lvlText w:val="●"/>
+      <w:numFmt w:val="decimal"/>
+      <w:lvlText w:val="%4."/>
       <w:lvlJc w:val="left"/>
       <w:pPr>
         <w:ind w:left="2880" w:hanging="360"/>
@@ -3684,8 +3772,8 @@
     </w:lvl>
     <w:lvl w:ilvl="4">
       <w:start w:val="1"/>
-      <w:numFmt w:val="bullet"/>
-      <w:lvlText w:val="○"/>
+      <w:numFmt w:val="lowerLetter"/>
+      <w:lvlText w:val="%5."/>
       <w:lvlJc w:val="left"/>
       <w:pPr>
         <w:ind w:left="3600" w:hanging="360"/>
@@ -3696,9 +3784,9 @@
     </w:lvl>
     <w:lvl w:ilvl="5">
       <w:start w:val="1"/>
-      <w:numFmt w:val="bullet"/>
-      <w:lvlText w:val="■"/>
-      <w:lvlJc w:val="left"/>
+      <w:numFmt w:val="lowerRoman"/>
+      <w:lvlText w:val="%6."/>
+      <w:lvlJc w:val="right"/>
       <w:pPr>
         <w:ind w:left="4320" w:hanging="360"/>
       </w:pPr>
@@ -3708,8 +3796,8 @@
     </w:lvl>
     <w:lvl w:ilvl="6">
       <w:start w:val="1"/>
-      <w:numFmt w:val="bullet"/>
-      <w:lvlText w:val="●"/>
+      <w:numFmt w:val="decimal"/>
+      <w:lvlText w:val="%7."/>
       <w:lvlJc w:val="left"/>
       <w:pPr>
         <w:ind w:left="5040" w:hanging="360"/>
@@ -3720,8 +3808,8 @@
     </w:lvl>
     <w:lvl w:ilvl="7">
       <w:start w:val="1"/>
-      <w:numFmt w:val="bullet"/>
-      <w:lvlText w:val="○"/>
+      <w:numFmt w:val="lowerLetter"/>
+      <w:lvlText w:val="%8."/>
       <w:lvlJc w:val="left"/>
       <w:pPr>
         <w:ind w:left="5760" w:hanging="360"/>
@@ -3732,9 +3820,119 @@
     </w:lvl>
     <w:lvl w:ilvl="8">
       <w:start w:val="1"/>
-      <w:numFmt w:val="bullet"/>
-      <w:lvlText w:val="■"/>
-      <w:lvlJc w:val="left"/>
+      <w:numFmt w:val="lowerRoman"/>
+      <w:lvlText w:val="%9."/>
+      <w:lvlJc w:val="right"/>
+      <w:pPr>
+        <w:ind w:left="6480" w:hanging="360"/>
+      </w:pPr>
+      <w:rPr>
+        <w:u w:val="none"/>
+      </w:rPr>
+    </w:lvl>
+  </w:abstractNum>
+  <w:abstractNum w:abstractNumId="15">
+    <w:lvl w:ilvl="0">
+      <w:start w:val="1"/>
+      <w:numFmt w:val="decimal"/>
+      <w:lvlText w:val="%1."/>
+      <w:lvlJc w:val="left"/>
+      <w:pPr>
+        <w:ind w:left="720" w:hanging="360"/>
+      </w:pPr>
+      <w:rPr>
+        <w:u w:val="none"/>
+      </w:rPr>
+    </w:lvl>
+    <w:lvl w:ilvl="1">
+      <w:start w:val="1"/>
+      <w:numFmt w:val="lowerLetter"/>
+      <w:lvlText w:val="%2."/>
+      <w:lvlJc w:val="left"/>
+      <w:pPr>
+        <w:ind w:left="1440" w:hanging="360"/>
+      </w:pPr>
+      <w:rPr>
+        <w:u w:val="none"/>
+      </w:rPr>
+    </w:lvl>
+    <w:lvl w:ilvl="2">
+      <w:start w:val="1"/>
+      <w:numFmt w:val="lowerRoman"/>
+      <w:lvlText w:val="%3."/>
+      <w:lvlJc w:val="right"/>
+      <w:pPr>
+        <w:ind w:left="2160" w:hanging="360"/>
+      </w:pPr>
+      <w:rPr>
+        <w:u w:val="none"/>
+      </w:rPr>
+    </w:lvl>
+    <w:lvl w:ilvl="3">
+      <w:start w:val="1"/>
+      <w:numFmt w:val="decimal"/>
+      <w:lvlText w:val="%4."/>
+      <w:lvlJc w:val="left"/>
+      <w:pPr>
+        <w:ind w:left="2880" w:hanging="360"/>
+      </w:pPr>
+      <w:rPr>
+        <w:u w:val="none"/>
+      </w:rPr>
+    </w:lvl>
+    <w:lvl w:ilvl="4">
+      <w:start w:val="1"/>
+      <w:numFmt w:val="lowerLetter"/>
+      <w:lvlText w:val="%5."/>
+      <w:lvlJc w:val="left"/>
+      <w:pPr>
+        <w:ind w:left="3600" w:hanging="360"/>
+      </w:pPr>
+      <w:rPr>
+        <w:u w:val="none"/>
+      </w:rPr>
+    </w:lvl>
+    <w:lvl w:ilvl="5">
+      <w:start w:val="1"/>
+      <w:numFmt w:val="lowerRoman"/>
+      <w:lvlText w:val="%6."/>
+      <w:lvlJc w:val="right"/>
+      <w:pPr>
+        <w:ind w:left="4320" w:hanging="360"/>
+      </w:pPr>
+      <w:rPr>
+        <w:u w:val="none"/>
+      </w:rPr>
+    </w:lvl>
+    <w:lvl w:ilvl="6">
+      <w:start w:val="1"/>
+      <w:numFmt w:val="decimal"/>
+      <w:lvlText w:val="%7."/>
+      <w:lvlJc w:val="left"/>
+      <w:pPr>
+        <w:ind w:left="5040" w:hanging="360"/>
+      </w:pPr>
+      <w:rPr>
+        <w:u w:val="none"/>
+      </w:rPr>
+    </w:lvl>
+    <w:lvl w:ilvl="7">
+      <w:start w:val="1"/>
+      <w:numFmt w:val="lowerLetter"/>
+      <w:lvlText w:val="%8."/>
+      <w:lvlJc w:val="left"/>
+      <w:pPr>
+        <w:ind w:left="5760" w:hanging="360"/>
+      </w:pPr>
+      <w:rPr>
+        <w:u w:val="none"/>
+      </w:rPr>
+    </w:lvl>
+    <w:lvl w:ilvl="8">
+      <w:start w:val="1"/>
+      <w:numFmt w:val="lowerRoman"/>
+      <w:lvlText w:val="%9."/>
+      <w:lvlJc w:val="right"/>
       <w:pPr>
         <w:ind w:left="6480" w:hanging="360"/>
       </w:pPr>
@@ -3784,6 +3982,9 @@
   </w:num>
   <w:num w:numId="14">
     <w:abstractNumId w:val="14"/>
+  </w:num>
+  <w:num w:numId="15">
+    <w:abstractNumId w:val="15"/>
   </w:num>
 </w:numbering>
 </file>
@@ -4251,7 +4452,7 @@
 
 <file path=customXML/item1.xml><?xml version="1.0" encoding="utf-8"?>
 <go:gDocsCustomXmlDataStorage xmlns:go="http://customooxmlschemas.google.com/" xmlns:r="http://schemas.openxmlformats.org/officeDocument/2006/relationships">
-  <go:docsCustomData xmlns:go="http://customooxmlschemas.google.com/" roundtripDataSignature="AMtx7miIj4X0llfhrnWuy8rltVkkQgJRrw==">AMUW2mUJmmxMJ1ovZ4iBaAw/WU/nF9ApHavOxVihvWOuwmP56d3CSzUQOJJ+5Bmzq+wEVsccIP7FlcybP02B1w5S4XgKWVqs3ucS5NR8y5HPI2EJy2OLX4cjs/sxGXGwnnJ95nQUr/a8LDCemVIN6Ju5DCVoeTCjSLKcqvRztHnL6+3OXtUlzHs9v5Nt47SEebyd3vGpHIdgn1tAKsmtRmAb/aojB0jMVqvon+AkFs+pQGGrMxZ3XQrTnMGVsQhAip2G32xNumtSy/bGyrpeAVHOZvxHcfYMWzDT4R47nnG4cZxecvmpu43phDgi9biTIMMq/jCXrwVu</go:docsCustomData>
+  <go:docsCustomData xmlns:go="http://customooxmlschemas.google.com/" roundtripDataSignature="AMtx7miIj4X0llfhrnWuy8rltVkkQgJRrw==">AMUW2mVlzodXw0Q91XAtiLsdosa6Fx4E5AO8lNqbrcRhn8OEtpgCyat8l2nDEIzNRYLL9BIrArOmN+dBhdmvkGpGZ7vck2zptmTRrfPI57BX0q+DZ5P59dL1+QxNcHalCxIv5RVw2HOj9V4/+uuOzIYrCUmZsWVj9T4hArr41CVh+lzGGlCtArSRCPIY72orK9DNGCtg2LaXUHoT9r4JNnC75eXiTq3DlUhDXu5OcxnEmTqbsI9kNgOoIRCBpYFlplBwe1Fmtg75LVrw9xqsSQAIzPqatNw+/owuZWRA+DpKl8aKoadwbdWC+bdt5Ck7sHRDcUQZlvpQ</go:docsCustomData>
 </go:gDocsCustomXmlDataStorage>
 </file>
 

</xml_diff>